<commit_message>
minor touch-ups for clarity and resting state
</commit_message>
<xml_diff>
--- a/Intern_HR_Instructions.docx
+++ b/Intern_HR_Instructions.docx
@@ -139,20 +139,33 @@
         <w:rPr>
           <w:sz w:val="20"/>
           <w:szCs w:val="20"/>
-        </w:rPr>
-      </w:pPr>
-      <w:r>
-        <w:rPr>
-          <w:sz w:val="20"/>
-          <w:szCs w:val="20"/>
-        </w:rPr>
-        <w:t>For DT: REDWOOD/Blackbird/Intern Folder/ERP/160907-/DT</w:t>
-      </w:r>
+          <w:highlight w:val="yellow"/>
+        </w:rPr>
+      </w:pPr>
+      <w:r>
+        <w:rPr>
+          <w:sz w:val="20"/>
+          <w:szCs w:val="20"/>
+          <w:highlight w:val="yellow"/>
+        </w:rPr>
+        <w:t>For Resting State: REDWOOD/Blackbird/Intern Folder/ERP/</w:t>
+      </w:r>
+      <w:proofErr w:type="spellStart"/>
+      <w:r>
+        <w:rPr>
+          <w:sz w:val="20"/>
+          <w:szCs w:val="20"/>
+          <w:highlight w:val="yellow"/>
+        </w:rPr>
+        <w:t>resting_state</w:t>
+      </w:r>
+      <w:proofErr w:type="spellEnd"/>
       <w:proofErr w:type="gramStart"/>
       <w:r>
         <w:rPr>
           <w:sz w:val="20"/>
           <w:szCs w:val="20"/>
+          <w:highlight w:val="yellow"/>
         </w:rPr>
         <w:t>/[</w:t>
       </w:r>
@@ -161,8 +174,9 @@
         <w:rPr>
           <w:sz w:val="20"/>
           <w:szCs w:val="20"/>
-        </w:rPr>
-        <w:t xml:space="preserve">participant id number, i.e., 173] </w:t>
+          <w:highlight w:val="yellow"/>
+        </w:rPr>
+        <w:t>participant id number, i.e., 180]</w:t>
       </w:r>
     </w:p>
     <w:p>
@@ -182,33 +196,8 @@
           <w:sz w:val="20"/>
           <w:szCs w:val="20"/>
         </w:rPr>
-        <w:t xml:space="preserve">For </w:t>
-      </w:r>
-      <w:proofErr w:type="spellStart"/>
-      <w:r>
-        <w:rPr>
-          <w:sz w:val="20"/>
-          <w:szCs w:val="20"/>
-        </w:rPr>
-        <w:t>eDT_angry</w:t>
-      </w:r>
-      <w:proofErr w:type="spellEnd"/>
-      <w:r>
-        <w:rPr>
-          <w:sz w:val="20"/>
-          <w:szCs w:val="20"/>
-        </w:rPr>
-        <w:t>: REDWOOD/Blackbird/Intern Folder/ERP/160907-/</w:t>
-      </w:r>
-      <w:proofErr w:type="spellStart"/>
-      <w:r>
-        <w:rPr>
-          <w:sz w:val="20"/>
-          <w:szCs w:val="20"/>
-        </w:rPr>
-        <w:t>eDT_angry</w:t>
-      </w:r>
-      <w:proofErr w:type="spellEnd"/>
+        <w:t>For DT: REDWOOD/Blackbird/Intern Folder/ERP/160907-/DT</w:t>
+      </w:r>
       <w:proofErr w:type="gramStart"/>
       <w:r>
         <w:rPr>
@@ -251,7 +240,7 @@
           <w:sz w:val="20"/>
           <w:szCs w:val="20"/>
         </w:rPr>
-        <w:t>eDT_happy</w:t>
+        <w:t>eDT_angry</w:t>
       </w:r>
       <w:proofErr w:type="spellEnd"/>
       <w:r>
@@ -267,7 +256,7 @@
           <w:sz w:val="20"/>
           <w:szCs w:val="20"/>
         </w:rPr>
-        <w:t>eDT_happy</w:t>
+        <w:t>eDT_angry</w:t>
       </w:r>
       <w:proofErr w:type="spellEnd"/>
       <w:proofErr w:type="gramStart"/>
@@ -312,7 +301,7 @@
           <w:sz w:val="20"/>
           <w:szCs w:val="20"/>
         </w:rPr>
-        <w:t>eDT_calm</w:t>
+        <w:t>eDT_happy</w:t>
       </w:r>
       <w:proofErr w:type="spellEnd"/>
       <w:r>
@@ -328,7 +317,7 @@
           <w:sz w:val="20"/>
           <w:szCs w:val="20"/>
         </w:rPr>
-        <w:t>eDT_calm</w:t>
+        <w:t>eDT_happy</w:t>
       </w:r>
       <w:proofErr w:type="spellEnd"/>
       <w:proofErr w:type="gramStart"/>
@@ -373,7 +362,7 @@
           <w:sz w:val="20"/>
           <w:szCs w:val="20"/>
         </w:rPr>
-        <w:t>eGNG_faces_angry</w:t>
+        <w:t>eDT_calm</w:t>
       </w:r>
       <w:proofErr w:type="spellEnd"/>
       <w:r>
@@ -389,7 +378,7 @@
           <w:sz w:val="20"/>
           <w:szCs w:val="20"/>
         </w:rPr>
-        <w:t>eGNG_faces_angry</w:t>
+        <w:t>eDT_calm</w:t>
       </w:r>
       <w:proofErr w:type="spellEnd"/>
       <w:proofErr w:type="gramStart"/>
@@ -434,7 +423,7 @@
           <w:sz w:val="20"/>
           <w:szCs w:val="20"/>
         </w:rPr>
-        <w:t>eGNG_faces_happy</w:t>
+        <w:t>eGNG_faces_angry</w:t>
       </w:r>
       <w:proofErr w:type="spellEnd"/>
       <w:r>
@@ -450,7 +439,7 @@
           <w:sz w:val="20"/>
           <w:szCs w:val="20"/>
         </w:rPr>
-        <w:t>eGNG_faces_happy</w:t>
+        <w:t>eGNG_faces_angry</w:t>
       </w:r>
       <w:proofErr w:type="spellEnd"/>
       <w:proofErr w:type="gramStart"/>
@@ -495,7 +484,7 @@
           <w:sz w:val="20"/>
           <w:szCs w:val="20"/>
         </w:rPr>
-        <w:t>eGNG_IAPS_negative</w:t>
+        <w:t>eGNG_faces_happy</w:t>
       </w:r>
       <w:proofErr w:type="spellEnd"/>
       <w:r>
@@ -511,7 +500,7 @@
           <w:sz w:val="20"/>
           <w:szCs w:val="20"/>
         </w:rPr>
-        <w:t>eGNG_IAPS_negative</w:t>
+        <w:t>eGNG_faces_happy</w:t>
       </w:r>
       <w:proofErr w:type="spellEnd"/>
       <w:proofErr w:type="gramStart"/>
@@ -556,7 +545,7 @@
           <w:sz w:val="20"/>
           <w:szCs w:val="20"/>
         </w:rPr>
-        <w:t>eGNG_IAPS_positive</w:t>
+        <w:t>eGNG_IAPS_negative</w:t>
       </w:r>
       <w:proofErr w:type="spellEnd"/>
       <w:r>
@@ -572,7 +561,7 @@
           <w:sz w:val="20"/>
           <w:szCs w:val="20"/>
         </w:rPr>
-        <w:t>eGNG_IAPS_positive</w:t>
+        <w:t>eGNG_IAPS_negative</w:t>
       </w:r>
       <w:proofErr w:type="spellEnd"/>
       <w:proofErr w:type="gramStart"/>
@@ -609,6 +598,67 @@
           <w:sz w:val="20"/>
           <w:szCs w:val="20"/>
         </w:rPr>
+        <w:t xml:space="preserve">For </w:t>
+      </w:r>
+      <w:proofErr w:type="spellStart"/>
+      <w:r>
+        <w:rPr>
+          <w:sz w:val="20"/>
+          <w:szCs w:val="20"/>
+        </w:rPr>
+        <w:t>eGNG_IAPS_positive</w:t>
+      </w:r>
+      <w:proofErr w:type="spellEnd"/>
+      <w:r>
+        <w:rPr>
+          <w:sz w:val="20"/>
+          <w:szCs w:val="20"/>
+        </w:rPr>
+        <w:t>: REDWOOD/Blackbird/Intern Folder/ERP/160907-/</w:t>
+      </w:r>
+      <w:proofErr w:type="spellStart"/>
+      <w:r>
+        <w:rPr>
+          <w:sz w:val="20"/>
+          <w:szCs w:val="20"/>
+        </w:rPr>
+        <w:t>eGNG_IAPS_positive</w:t>
+      </w:r>
+      <w:proofErr w:type="spellEnd"/>
+      <w:proofErr w:type="gramStart"/>
+      <w:r>
+        <w:rPr>
+          <w:sz w:val="20"/>
+          <w:szCs w:val="20"/>
+        </w:rPr>
+        <w:t>/[</w:t>
+      </w:r>
+      <w:proofErr w:type="gramEnd"/>
+      <w:r>
+        <w:rPr>
+          <w:sz w:val="20"/>
+          <w:szCs w:val="20"/>
+        </w:rPr>
+        <w:t xml:space="preserve">participant id number, i.e., 173] </w:t>
+      </w:r>
+    </w:p>
+    <w:p>
+      <w:pPr>
+        <w:pStyle w:val="ListParagraph"/>
+        <w:numPr>
+          <w:ilvl w:val="0"/>
+          <w:numId w:val="1"/>
+        </w:numPr>
+        <w:rPr>
+          <w:sz w:val="20"/>
+          <w:szCs w:val="20"/>
+        </w:rPr>
+      </w:pPr>
+      <w:r>
+        <w:rPr>
+          <w:sz w:val="20"/>
+          <w:szCs w:val="20"/>
+        </w:rPr>
         <w:t>For GNG: REDWOOD/Blackbird/Intern Folder/ERP/160907-/GNG</w:t>
       </w:r>
       <w:proofErr w:type="gramStart"/>
@@ -644,30 +694,35 @@
         <w:rPr>
           <w:sz w:val="20"/>
           <w:szCs w:val="20"/>
-        </w:rPr>
-      </w:pPr>
-      <w:r>
-        <w:rPr>
-          <w:sz w:val="20"/>
-          <w:szCs w:val="20"/>
-        </w:rPr>
-        <w:t>For DT start with: DT_blue_session1</w:t>
+          <w:highlight w:val="yellow"/>
+        </w:rPr>
+      </w:pPr>
+      <w:r>
+        <w:rPr>
+          <w:sz w:val="20"/>
+          <w:szCs w:val="20"/>
+          <w:highlight w:val="yellow"/>
+        </w:rPr>
+        <w:lastRenderedPageBreak/>
+        <w:t xml:space="preserve">For Resting </w:t>
       </w:r>
       <w:proofErr w:type="gramStart"/>
       <w:r>
         <w:rPr>
           <w:sz w:val="20"/>
           <w:szCs w:val="20"/>
-        </w:rPr>
-        <w:t>_[</w:t>
+          <w:highlight w:val="yellow"/>
+        </w:rPr>
+        <w:t>State</w:t>
       </w:r>
       <w:proofErr w:type="gramEnd"/>
       <w:r>
         <w:rPr>
           <w:sz w:val="20"/>
           <w:szCs w:val="20"/>
-        </w:rPr>
-        <w:t>participant id number, i.e., 173]</w:t>
+          <w:highlight w:val="yellow"/>
+        </w:rPr>
+        <w:t xml:space="preserve"> there is only one file</w:t>
       </w:r>
     </w:p>
     <w:p>
@@ -687,7 +742,42 @@
           <w:sz w:val="20"/>
           <w:szCs w:val="20"/>
         </w:rPr>
-        <w:lastRenderedPageBreak/>
+        <w:t>For DT start with: DT_blue_session1</w:t>
+      </w:r>
+      <w:proofErr w:type="gramStart"/>
+      <w:r>
+        <w:rPr>
+          <w:sz w:val="20"/>
+          <w:szCs w:val="20"/>
+        </w:rPr>
+        <w:t>_[</w:t>
+      </w:r>
+      <w:proofErr w:type="gramEnd"/>
+      <w:r>
+        <w:rPr>
+          <w:sz w:val="20"/>
+          <w:szCs w:val="20"/>
+        </w:rPr>
+        <w:t>participant id number, i.e., 173]</w:t>
+      </w:r>
+    </w:p>
+    <w:p>
+      <w:pPr>
+        <w:pStyle w:val="ListParagraph"/>
+        <w:numPr>
+          <w:ilvl w:val="0"/>
+          <w:numId w:val="2"/>
+        </w:numPr>
+        <w:rPr>
+          <w:sz w:val="20"/>
+          <w:szCs w:val="20"/>
+        </w:rPr>
+      </w:pPr>
+      <w:r>
+        <w:rPr>
+          <w:sz w:val="20"/>
+          <w:szCs w:val="20"/>
+        </w:rPr>
         <w:t xml:space="preserve">For </w:t>
       </w:r>
       <w:proofErr w:type="spellStart"/>
@@ -1171,6 +1261,15 @@
       </w:r>
       <w:r>
         <w:t>)</w:t>
+      </w:r>
+    </w:p>
+    <w:p/>
+    <w:p>
+      <w:r>
+        <w:rPr>
+          <w:highlight w:val="green"/>
+        </w:rPr>
+        <w:t>SKIP STEPS BETWEEN THE GREEN LINES FOR RESTING STATE</w:t>
       </w:r>
     </w:p>
     <w:p/>
@@ -2034,6 +2133,15 @@
     <w:p/>
     <w:p>
       <w:r>
+        <w:rPr>
+          <w:highlight w:val="green"/>
+        </w:rPr>
+        <w:t>BEGIN AGAIN HERE FOR RESTING STATE</w:t>
+      </w:r>
+    </w:p>
+    <w:p/>
+    <w:p>
+      <w:r>
         <w:t>IMPORTANT!!! File &gt; Save Current Dataset As</w:t>
       </w:r>
     </w:p>
@@ -2560,8 +2668,6 @@
       <w:r>
         <w:t>close the plot</w:t>
       </w:r>
-      <w:bookmarkStart w:id="0" w:name="_GoBack"/>
-      <w:bookmarkEnd w:id="0"/>
     </w:p>
     <w:p/>
     <w:p>
@@ -2770,7 +2876,19 @@
         <w:rPr>
           <w:highlight w:val="yellow"/>
         </w:rPr>
-        <w:t>_inscottle_elist</w:t>
+        <w:t>_</w:t>
+      </w:r>
+      <w:r>
+        <w:rPr>
+          <w:highlight w:val="yellow"/>
+        </w:rPr>
+        <w:t>rmbl_</w:t>
+      </w:r>
+      <w:r>
+        <w:rPr>
+          <w:highlight w:val="yellow"/>
+        </w:rPr>
+        <w:t>inscottle_elist</w:t>
       </w:r>
     </w:p>
     <w:p>
@@ -2884,7 +3002,16 @@
     <w:p/>
     <w:p>
       <w:r>
-        <w:t>delete columns a – d, and f – k (so only the comment where row 21 is “onset” is left)</w:t>
+        <w:t xml:space="preserve">delete columns so only the </w:t>
+      </w:r>
+      <w:r>
+        <w:t>column</w:t>
+      </w:r>
+      <w:r>
+        <w:t xml:space="preserve"> </w:t>
+      </w:r>
+      <w:r>
+        <w:t>where row 21 is “onset” is left</w:t>
       </w:r>
     </w:p>
     <w:p/>
@@ -3022,11 +3149,20 @@
       </w:r>
       <w:proofErr w:type="gramEnd"/>
       <w:r>
-        <w:t>participant id]_</w:t>
-      </w:r>
-      <w:proofErr w:type="spellStart"/>
-      <w:r>
-        <w:t>simple_beatlist</w:t>
+        <w:t>participant id]</w:t>
+      </w:r>
+      <w:r>
+        <w:t xml:space="preserve"> </w:t>
+      </w:r>
+      <w:r>
+        <w:t>_</w:t>
+      </w:r>
+      <w:proofErr w:type="spellStart"/>
+      <w:r>
+        <w:t>beatlist</w:t>
+      </w:r>
+      <w:r>
+        <w:t>_simple</w:t>
       </w:r>
       <w:proofErr w:type="spellEnd"/>
     </w:p>
@@ -3168,7 +3304,10 @@
       </w:r>
       <w:proofErr w:type="spellStart"/>
       <w:r>
-        <w:t>simple_beatlist</w:t>
+        <w:t>beatlist</w:t>
+      </w:r>
+      <w:r>
+        <w:t>_simple</w:t>
       </w:r>
       <w:proofErr w:type="spellEnd"/>
       <w:r>
@@ -3255,9 +3394,26 @@
       <w:r>
         <w:t>participant id]_</w:t>
       </w:r>
-      <w:proofErr w:type="spellStart"/>
-      <w:r>
-        <w:t>simple_beatlist_report</w:t>
+      <w:r>
+        <w:t xml:space="preserve"> </w:t>
+      </w:r>
+      <w:proofErr w:type="spellStart"/>
+      <w:r>
+        <w:t>beatlist</w:t>
+      </w:r>
+      <w:proofErr w:type="spellEnd"/>
+      <w:r>
+        <w:t>_</w:t>
+      </w:r>
+      <w:r>
+        <w:t xml:space="preserve"> </w:t>
+      </w:r>
+      <w:proofErr w:type="spellStart"/>
+      <w:r>
+        <w:t>simple_</w:t>
+      </w:r>
+      <w:r>
+        <w:t>report</w:t>
       </w:r>
       <w:proofErr w:type="spellEnd"/>
     </w:p>
@@ -3274,6 +3430,8 @@
       <w:r>
         <w:t xml:space="preserve"> and repeat for next participant</w:t>
       </w:r>
+      <w:bookmarkStart w:id="0" w:name="_GoBack"/>
+      <w:bookmarkEnd w:id="0"/>
     </w:p>
     <w:sectPr>
       <w:pgSz w:w="12240" w:h="15840"/>

</xml_diff>

<commit_message>
updates to instructions and readme
</commit_message>
<xml_diff>
--- a/Intern_HR_Instructions.docx
+++ b/Intern_HR_Instructions.docx
@@ -4,23 +4,7 @@
   <w:body>
     <w:p>
       <w:r>
-        <w:t xml:space="preserve">In the </w:t>
-      </w:r>
-      <w:proofErr w:type="spellStart"/>
-      <w:r>
-        <w:t>matlab</w:t>
-      </w:r>
-      <w:proofErr w:type="spellEnd"/>
-      <w:r>
-        <w:t xml:space="preserve"> command line type “</w:t>
-      </w:r>
-      <w:proofErr w:type="spellStart"/>
-      <w:r>
-        <w:t>eeglab</w:t>
-      </w:r>
-      <w:proofErr w:type="spellEnd"/>
-      <w:r>
-        <w:t>” and press enter</w:t>
+        <w:t>In the matlab command line type “eeglab” and press enter</w:t>
       </w:r>
     </w:p>
     <w:p/>
@@ -29,21 +13,7 @@
         <w:rPr>
           <w:u w:val="single"/>
         </w:rPr>
-        <w:t xml:space="preserve">To extract </w:t>
-      </w:r>
-      <w:proofErr w:type="spellStart"/>
-      <w:r>
-        <w:rPr>
-          <w:u w:val="single"/>
-        </w:rPr>
-        <w:t>eeglab</w:t>
-      </w:r>
-      <w:proofErr w:type="spellEnd"/>
-      <w:r>
-        <w:rPr>
-          <w:u w:val="single"/>
-        </w:rPr>
-        <w:t xml:space="preserve"> data from the Brain Products recording files</w:t>
+        <w:t>To extract eeglab data from the Brain Products recording files</w:t>
       </w:r>
       <w:r>
         <w:t>:</w:t>
@@ -51,20 +21,7 @@
     </w:p>
     <w:p>
       <w:r>
-        <w:t xml:space="preserve">Select File &gt; Import Data &gt; Using EEGLAB functions and plugins &gt; From Brain Vis. </w:t>
-      </w:r>
-      <w:proofErr w:type="gramStart"/>
-      <w:r>
-        <w:t>Rec. .</w:t>
-      </w:r>
-      <w:proofErr w:type="spellStart"/>
-      <w:r>
-        <w:t>vhdr</w:t>
-      </w:r>
-      <w:proofErr w:type="spellEnd"/>
-      <w:proofErr w:type="gramEnd"/>
-      <w:r>
-        <w:t xml:space="preserve"> file</w:t>
+        <w:t>Select File &gt; Import Data &gt; Using EEGLAB functions and plugins &gt; From Brain Vis. Rec. .vhdr file</w:t>
       </w:r>
     </w:p>
     <w:p/>
@@ -148,540 +105,216 @@
           <w:szCs w:val="20"/>
           <w:highlight w:val="yellow"/>
         </w:rPr>
-        <w:t>For Resting State: REDWOOD/Blackbird/Intern Folder/ERP/</w:t>
-      </w:r>
-      <w:proofErr w:type="spellStart"/>
-      <w:r>
+        <w:t>For Resting State: REDWOOD/Blackbird/Intern Folder/ERP/resting_state/[participant id number, i.e., 180]</w:t>
+      </w:r>
+    </w:p>
+    <w:p>
+      <w:pPr>
+        <w:pStyle w:val="ListParagraph"/>
+        <w:numPr>
+          <w:ilvl w:val="0"/>
+          <w:numId w:val="1"/>
+        </w:numPr>
+        <w:rPr>
+          <w:sz w:val="20"/>
+          <w:szCs w:val="20"/>
+        </w:rPr>
+      </w:pPr>
+      <w:r>
+        <w:rPr>
+          <w:sz w:val="20"/>
+          <w:szCs w:val="20"/>
+        </w:rPr>
+        <w:t xml:space="preserve">For DT: REDWOOD/Blackbird/Intern Folder/ERP/160907-/DT/[participant id number, i.e., 173] </w:t>
+      </w:r>
+    </w:p>
+    <w:p>
+      <w:pPr>
+        <w:pStyle w:val="ListParagraph"/>
+        <w:numPr>
+          <w:ilvl w:val="0"/>
+          <w:numId w:val="1"/>
+        </w:numPr>
+        <w:rPr>
+          <w:sz w:val="20"/>
+          <w:szCs w:val="20"/>
+        </w:rPr>
+      </w:pPr>
+      <w:r>
+        <w:rPr>
+          <w:sz w:val="20"/>
+          <w:szCs w:val="20"/>
+        </w:rPr>
+        <w:t xml:space="preserve">For eDT_angry: REDWOOD/Blackbird/Intern Folder/ERP/160907-/eDT_angry/[participant id number, i.e., 173] </w:t>
+      </w:r>
+    </w:p>
+    <w:p>
+      <w:pPr>
+        <w:pStyle w:val="ListParagraph"/>
+        <w:numPr>
+          <w:ilvl w:val="0"/>
+          <w:numId w:val="1"/>
+        </w:numPr>
+        <w:rPr>
+          <w:sz w:val="20"/>
+          <w:szCs w:val="20"/>
+        </w:rPr>
+      </w:pPr>
+      <w:r>
+        <w:rPr>
+          <w:sz w:val="20"/>
+          <w:szCs w:val="20"/>
+        </w:rPr>
+        <w:t xml:space="preserve">For eDT_happy: REDWOOD/Blackbird/Intern Folder/ERP/160907-/eDT_happy/[participant id number, i.e., 173] </w:t>
+      </w:r>
+    </w:p>
+    <w:p>
+      <w:pPr>
+        <w:pStyle w:val="ListParagraph"/>
+        <w:numPr>
+          <w:ilvl w:val="0"/>
+          <w:numId w:val="1"/>
+        </w:numPr>
+        <w:rPr>
+          <w:sz w:val="20"/>
+          <w:szCs w:val="20"/>
+        </w:rPr>
+      </w:pPr>
+      <w:r>
+        <w:rPr>
+          <w:sz w:val="20"/>
+          <w:szCs w:val="20"/>
+        </w:rPr>
+        <w:t xml:space="preserve">For eDT_calm: REDWOOD/Blackbird/Intern Folder/ERP/160907-/eDT_calm/[participant id number, i.e., 173] </w:t>
+      </w:r>
+    </w:p>
+    <w:p>
+      <w:pPr>
+        <w:pStyle w:val="ListParagraph"/>
+        <w:numPr>
+          <w:ilvl w:val="0"/>
+          <w:numId w:val="1"/>
+        </w:numPr>
+        <w:rPr>
+          <w:sz w:val="20"/>
+          <w:szCs w:val="20"/>
+        </w:rPr>
+      </w:pPr>
+      <w:r>
+        <w:rPr>
+          <w:sz w:val="20"/>
+          <w:szCs w:val="20"/>
+        </w:rPr>
+        <w:t xml:space="preserve">For eGNG_faces_angry: REDWOOD/Blackbird/Intern Folder/ERP/160907-/eGNG_faces_angry/[participant id number, i.e., 173] </w:t>
+      </w:r>
+    </w:p>
+    <w:p>
+      <w:pPr>
+        <w:pStyle w:val="ListParagraph"/>
+        <w:numPr>
+          <w:ilvl w:val="0"/>
+          <w:numId w:val="1"/>
+        </w:numPr>
+        <w:rPr>
+          <w:sz w:val="20"/>
+          <w:szCs w:val="20"/>
+        </w:rPr>
+      </w:pPr>
+      <w:r>
+        <w:rPr>
+          <w:sz w:val="20"/>
+          <w:szCs w:val="20"/>
+        </w:rPr>
+        <w:t xml:space="preserve">For eGNG_faces_happy: REDWOOD/Blackbird/Intern Folder/ERP/160907-/eGNG_faces_happy/[participant id number, i.e., 173] </w:t>
+      </w:r>
+    </w:p>
+    <w:p>
+      <w:pPr>
+        <w:pStyle w:val="ListParagraph"/>
+        <w:numPr>
+          <w:ilvl w:val="0"/>
+          <w:numId w:val="1"/>
+        </w:numPr>
+        <w:rPr>
+          <w:sz w:val="20"/>
+          <w:szCs w:val="20"/>
+        </w:rPr>
+      </w:pPr>
+      <w:r>
+        <w:rPr>
+          <w:sz w:val="20"/>
+          <w:szCs w:val="20"/>
+        </w:rPr>
+        <w:t xml:space="preserve">For eGNG_IAPS_negative: REDWOOD/Blackbird/Intern Folder/ERP/160907-/eGNG_IAPS_negative/[participant id number, i.e., 173] </w:t>
+      </w:r>
+    </w:p>
+    <w:p>
+      <w:pPr>
+        <w:pStyle w:val="ListParagraph"/>
+        <w:numPr>
+          <w:ilvl w:val="0"/>
+          <w:numId w:val="1"/>
+        </w:numPr>
+        <w:rPr>
+          <w:sz w:val="20"/>
+          <w:szCs w:val="20"/>
+        </w:rPr>
+      </w:pPr>
+      <w:r>
+        <w:rPr>
+          <w:sz w:val="20"/>
+          <w:szCs w:val="20"/>
+        </w:rPr>
+        <w:t xml:space="preserve">For eGNG_IAPS_positive: REDWOOD/Blackbird/Intern Folder/ERP/160907-/eGNG_IAPS_positive/[participant id number, i.e., 173] </w:t>
+      </w:r>
+    </w:p>
+    <w:p>
+      <w:pPr>
+        <w:pStyle w:val="ListParagraph"/>
+        <w:numPr>
+          <w:ilvl w:val="0"/>
+          <w:numId w:val="1"/>
+        </w:numPr>
+        <w:rPr>
+          <w:sz w:val="20"/>
+          <w:szCs w:val="20"/>
+        </w:rPr>
+      </w:pPr>
+      <w:r>
+        <w:rPr>
+          <w:sz w:val="20"/>
+          <w:szCs w:val="20"/>
+        </w:rPr>
+        <w:t>For GNG: REDWOOD/Blackbird/Intern Folder/ERP/160907-/GNG/[participant id number, i.e., 173]</w:t>
+      </w:r>
+    </w:p>
+    <w:p/>
+    <w:p>
+      <w:r>
+        <w:t>Select the file:</w:t>
+      </w:r>
+    </w:p>
+    <w:p>
+      <w:pPr>
+        <w:pStyle w:val="ListParagraph"/>
+        <w:numPr>
+          <w:ilvl w:val="0"/>
+          <w:numId w:val="2"/>
+        </w:numPr>
         <w:rPr>
           <w:sz w:val="20"/>
           <w:szCs w:val="20"/>
           <w:highlight w:val="yellow"/>
         </w:rPr>
-        <w:t>resting_state</w:t>
-      </w:r>
-      <w:proofErr w:type="spellEnd"/>
-      <w:proofErr w:type="gramStart"/>
+      </w:pPr>
       <w:r>
         <w:rPr>
           <w:sz w:val="20"/>
           <w:szCs w:val="20"/>
           <w:highlight w:val="yellow"/>
         </w:rPr>
-        <w:t>/[</w:t>
-      </w:r>
-      <w:proofErr w:type="gramEnd"/>
-      <w:r>
-        <w:rPr>
-          <w:sz w:val="20"/>
-          <w:szCs w:val="20"/>
-          <w:highlight w:val="yellow"/>
-        </w:rPr>
-        <w:t>participant id number, i.e., 180]</w:t>
-      </w:r>
-    </w:p>
-    <w:p>
-      <w:pPr>
-        <w:pStyle w:val="ListParagraph"/>
-        <w:numPr>
-          <w:ilvl w:val="0"/>
-          <w:numId w:val="1"/>
-        </w:numPr>
-        <w:rPr>
-          <w:sz w:val="20"/>
-          <w:szCs w:val="20"/>
-        </w:rPr>
-      </w:pPr>
-      <w:r>
-        <w:rPr>
-          <w:sz w:val="20"/>
-          <w:szCs w:val="20"/>
-        </w:rPr>
-        <w:t>For DT: REDWOOD/Blackbird/Intern Folder/ERP/160907-/DT</w:t>
-      </w:r>
-      <w:proofErr w:type="gramStart"/>
-      <w:r>
-        <w:rPr>
-          <w:sz w:val="20"/>
-          <w:szCs w:val="20"/>
-        </w:rPr>
-        <w:t>/[</w:t>
-      </w:r>
-      <w:proofErr w:type="gramEnd"/>
-      <w:r>
-        <w:rPr>
-          <w:sz w:val="20"/>
-          <w:szCs w:val="20"/>
-        </w:rPr>
-        <w:t xml:space="preserve">participant id number, i.e., 173] </w:t>
-      </w:r>
-    </w:p>
-    <w:p>
-      <w:pPr>
-        <w:pStyle w:val="ListParagraph"/>
-        <w:numPr>
-          <w:ilvl w:val="0"/>
-          <w:numId w:val="1"/>
-        </w:numPr>
-        <w:rPr>
-          <w:sz w:val="20"/>
-          <w:szCs w:val="20"/>
-        </w:rPr>
-      </w:pPr>
-      <w:r>
-        <w:rPr>
-          <w:sz w:val="20"/>
-          <w:szCs w:val="20"/>
-        </w:rPr>
-        <w:t xml:space="preserve">For </w:t>
-      </w:r>
-      <w:proofErr w:type="spellStart"/>
-      <w:r>
-        <w:rPr>
-          <w:sz w:val="20"/>
-          <w:szCs w:val="20"/>
-        </w:rPr>
-        <w:t>eDT_angry</w:t>
-      </w:r>
-      <w:proofErr w:type="spellEnd"/>
-      <w:r>
-        <w:rPr>
-          <w:sz w:val="20"/>
-          <w:szCs w:val="20"/>
-        </w:rPr>
-        <w:t>: REDWOOD/Blackbird/Intern Folder/ERP/160907-/</w:t>
-      </w:r>
-      <w:proofErr w:type="spellStart"/>
-      <w:r>
-        <w:rPr>
-          <w:sz w:val="20"/>
-          <w:szCs w:val="20"/>
-        </w:rPr>
-        <w:t>eDT_angry</w:t>
-      </w:r>
-      <w:proofErr w:type="spellEnd"/>
-      <w:proofErr w:type="gramStart"/>
-      <w:r>
-        <w:rPr>
-          <w:sz w:val="20"/>
-          <w:szCs w:val="20"/>
-        </w:rPr>
-        <w:t>/[</w:t>
-      </w:r>
-      <w:proofErr w:type="gramEnd"/>
-      <w:r>
-        <w:rPr>
-          <w:sz w:val="20"/>
-          <w:szCs w:val="20"/>
-        </w:rPr>
-        <w:t xml:space="preserve">participant id number, i.e., 173] </w:t>
-      </w:r>
-    </w:p>
-    <w:p>
-      <w:pPr>
-        <w:pStyle w:val="ListParagraph"/>
-        <w:numPr>
-          <w:ilvl w:val="0"/>
-          <w:numId w:val="1"/>
-        </w:numPr>
-        <w:rPr>
-          <w:sz w:val="20"/>
-          <w:szCs w:val="20"/>
-        </w:rPr>
-      </w:pPr>
-      <w:r>
-        <w:rPr>
-          <w:sz w:val="20"/>
-          <w:szCs w:val="20"/>
-        </w:rPr>
-        <w:t xml:space="preserve">For </w:t>
-      </w:r>
-      <w:proofErr w:type="spellStart"/>
-      <w:r>
-        <w:rPr>
-          <w:sz w:val="20"/>
-          <w:szCs w:val="20"/>
-        </w:rPr>
-        <w:t>eDT_happy</w:t>
-      </w:r>
-      <w:proofErr w:type="spellEnd"/>
-      <w:r>
-        <w:rPr>
-          <w:sz w:val="20"/>
-          <w:szCs w:val="20"/>
-        </w:rPr>
-        <w:t>: REDWOOD/Blackbird/Intern Folder/ERP/160907-/</w:t>
-      </w:r>
-      <w:proofErr w:type="spellStart"/>
-      <w:r>
-        <w:rPr>
-          <w:sz w:val="20"/>
-          <w:szCs w:val="20"/>
-        </w:rPr>
-        <w:t>eDT_happy</w:t>
-      </w:r>
-      <w:proofErr w:type="spellEnd"/>
-      <w:proofErr w:type="gramStart"/>
-      <w:r>
-        <w:rPr>
-          <w:sz w:val="20"/>
-          <w:szCs w:val="20"/>
-        </w:rPr>
-        <w:t>/[</w:t>
-      </w:r>
-      <w:proofErr w:type="gramEnd"/>
-      <w:r>
-        <w:rPr>
-          <w:sz w:val="20"/>
-          <w:szCs w:val="20"/>
-        </w:rPr>
-        <w:t xml:space="preserve">participant id number, i.e., 173] </w:t>
-      </w:r>
-    </w:p>
-    <w:p>
-      <w:pPr>
-        <w:pStyle w:val="ListParagraph"/>
-        <w:numPr>
-          <w:ilvl w:val="0"/>
-          <w:numId w:val="1"/>
-        </w:numPr>
-        <w:rPr>
-          <w:sz w:val="20"/>
-          <w:szCs w:val="20"/>
-        </w:rPr>
-      </w:pPr>
-      <w:r>
-        <w:rPr>
-          <w:sz w:val="20"/>
-          <w:szCs w:val="20"/>
-        </w:rPr>
-        <w:t xml:space="preserve">For </w:t>
-      </w:r>
-      <w:proofErr w:type="spellStart"/>
-      <w:r>
-        <w:rPr>
-          <w:sz w:val="20"/>
-          <w:szCs w:val="20"/>
-        </w:rPr>
-        <w:t>eDT_calm</w:t>
-      </w:r>
-      <w:proofErr w:type="spellEnd"/>
-      <w:r>
-        <w:rPr>
-          <w:sz w:val="20"/>
-          <w:szCs w:val="20"/>
-        </w:rPr>
-        <w:t>: REDWOOD/Blackbird/Intern Folder/ERP/160907-/</w:t>
-      </w:r>
-      <w:proofErr w:type="spellStart"/>
-      <w:r>
-        <w:rPr>
-          <w:sz w:val="20"/>
-          <w:szCs w:val="20"/>
-        </w:rPr>
-        <w:t>eDT_calm</w:t>
-      </w:r>
-      <w:proofErr w:type="spellEnd"/>
-      <w:proofErr w:type="gramStart"/>
-      <w:r>
-        <w:rPr>
-          <w:sz w:val="20"/>
-          <w:szCs w:val="20"/>
-        </w:rPr>
-        <w:t>/[</w:t>
-      </w:r>
-      <w:proofErr w:type="gramEnd"/>
-      <w:r>
-        <w:rPr>
-          <w:sz w:val="20"/>
-          <w:szCs w:val="20"/>
-        </w:rPr>
-        <w:t xml:space="preserve">participant id number, i.e., 173] </w:t>
-      </w:r>
-    </w:p>
-    <w:p>
-      <w:pPr>
-        <w:pStyle w:val="ListParagraph"/>
-        <w:numPr>
-          <w:ilvl w:val="0"/>
-          <w:numId w:val="1"/>
-        </w:numPr>
-        <w:rPr>
-          <w:sz w:val="20"/>
-          <w:szCs w:val="20"/>
-        </w:rPr>
-      </w:pPr>
-      <w:r>
-        <w:rPr>
-          <w:sz w:val="20"/>
-          <w:szCs w:val="20"/>
-        </w:rPr>
-        <w:t xml:space="preserve">For </w:t>
-      </w:r>
-      <w:proofErr w:type="spellStart"/>
-      <w:r>
-        <w:rPr>
-          <w:sz w:val="20"/>
-          <w:szCs w:val="20"/>
-        </w:rPr>
-        <w:t>eGNG_faces_angry</w:t>
-      </w:r>
-      <w:proofErr w:type="spellEnd"/>
-      <w:r>
-        <w:rPr>
-          <w:sz w:val="20"/>
-          <w:szCs w:val="20"/>
-        </w:rPr>
-        <w:t>: REDWOOD/Blackbird/Intern Folder/ERP/160907-/</w:t>
-      </w:r>
-      <w:proofErr w:type="spellStart"/>
-      <w:r>
-        <w:rPr>
-          <w:sz w:val="20"/>
-          <w:szCs w:val="20"/>
-        </w:rPr>
-        <w:t>eGNG_faces_angry</w:t>
-      </w:r>
-      <w:proofErr w:type="spellEnd"/>
-      <w:proofErr w:type="gramStart"/>
-      <w:r>
-        <w:rPr>
-          <w:sz w:val="20"/>
-          <w:szCs w:val="20"/>
-        </w:rPr>
-        <w:t>/[</w:t>
-      </w:r>
-      <w:proofErr w:type="gramEnd"/>
-      <w:r>
-        <w:rPr>
-          <w:sz w:val="20"/>
-          <w:szCs w:val="20"/>
-        </w:rPr>
-        <w:t xml:space="preserve">participant id number, i.e., 173] </w:t>
-      </w:r>
-    </w:p>
-    <w:p>
-      <w:pPr>
-        <w:pStyle w:val="ListParagraph"/>
-        <w:numPr>
-          <w:ilvl w:val="0"/>
-          <w:numId w:val="1"/>
-        </w:numPr>
-        <w:rPr>
-          <w:sz w:val="20"/>
-          <w:szCs w:val="20"/>
-        </w:rPr>
-      </w:pPr>
-      <w:r>
-        <w:rPr>
-          <w:sz w:val="20"/>
-          <w:szCs w:val="20"/>
-        </w:rPr>
-        <w:t xml:space="preserve">For </w:t>
-      </w:r>
-      <w:proofErr w:type="spellStart"/>
-      <w:r>
-        <w:rPr>
-          <w:sz w:val="20"/>
-          <w:szCs w:val="20"/>
-        </w:rPr>
-        <w:t>eGNG_faces_happy</w:t>
-      </w:r>
-      <w:proofErr w:type="spellEnd"/>
-      <w:r>
-        <w:rPr>
-          <w:sz w:val="20"/>
-          <w:szCs w:val="20"/>
-        </w:rPr>
-        <w:t>: REDWOOD/Blackbird/Intern Folder/ERP/160907-/</w:t>
-      </w:r>
-      <w:proofErr w:type="spellStart"/>
-      <w:r>
-        <w:rPr>
-          <w:sz w:val="20"/>
-          <w:szCs w:val="20"/>
-        </w:rPr>
-        <w:t>eGNG_faces_happy</w:t>
-      </w:r>
-      <w:proofErr w:type="spellEnd"/>
-      <w:proofErr w:type="gramStart"/>
-      <w:r>
-        <w:rPr>
-          <w:sz w:val="20"/>
-          <w:szCs w:val="20"/>
-        </w:rPr>
-        <w:t>/[</w:t>
-      </w:r>
-      <w:proofErr w:type="gramEnd"/>
-      <w:r>
-        <w:rPr>
-          <w:sz w:val="20"/>
-          <w:szCs w:val="20"/>
-        </w:rPr>
-        <w:t xml:space="preserve">participant id number, i.e., 173] </w:t>
-      </w:r>
-    </w:p>
-    <w:p>
-      <w:pPr>
-        <w:pStyle w:val="ListParagraph"/>
-        <w:numPr>
-          <w:ilvl w:val="0"/>
-          <w:numId w:val="1"/>
-        </w:numPr>
-        <w:rPr>
-          <w:sz w:val="20"/>
-          <w:szCs w:val="20"/>
-        </w:rPr>
-      </w:pPr>
-      <w:r>
-        <w:rPr>
-          <w:sz w:val="20"/>
-          <w:szCs w:val="20"/>
-        </w:rPr>
-        <w:t xml:space="preserve">For </w:t>
-      </w:r>
-      <w:proofErr w:type="spellStart"/>
-      <w:r>
-        <w:rPr>
-          <w:sz w:val="20"/>
-          <w:szCs w:val="20"/>
-        </w:rPr>
-        <w:t>eGNG_IAPS_negative</w:t>
-      </w:r>
-      <w:proofErr w:type="spellEnd"/>
-      <w:r>
-        <w:rPr>
-          <w:sz w:val="20"/>
-          <w:szCs w:val="20"/>
-        </w:rPr>
-        <w:t>: REDWOOD/Blackbird/Intern Folder/ERP/160907-/</w:t>
-      </w:r>
-      <w:proofErr w:type="spellStart"/>
-      <w:r>
-        <w:rPr>
-          <w:sz w:val="20"/>
-          <w:szCs w:val="20"/>
-        </w:rPr>
-        <w:t>eGNG_IAPS_negative</w:t>
-      </w:r>
-      <w:proofErr w:type="spellEnd"/>
-      <w:proofErr w:type="gramStart"/>
-      <w:r>
-        <w:rPr>
-          <w:sz w:val="20"/>
-          <w:szCs w:val="20"/>
-        </w:rPr>
-        <w:t>/[</w:t>
-      </w:r>
-      <w:proofErr w:type="gramEnd"/>
-      <w:r>
-        <w:rPr>
-          <w:sz w:val="20"/>
-          <w:szCs w:val="20"/>
-        </w:rPr>
-        <w:t xml:space="preserve">participant id number, i.e., 173] </w:t>
-      </w:r>
-    </w:p>
-    <w:p>
-      <w:pPr>
-        <w:pStyle w:val="ListParagraph"/>
-        <w:numPr>
-          <w:ilvl w:val="0"/>
-          <w:numId w:val="1"/>
-        </w:numPr>
-        <w:rPr>
-          <w:sz w:val="20"/>
-          <w:szCs w:val="20"/>
-        </w:rPr>
-      </w:pPr>
-      <w:r>
-        <w:rPr>
-          <w:sz w:val="20"/>
-          <w:szCs w:val="20"/>
-        </w:rPr>
-        <w:t xml:space="preserve">For </w:t>
-      </w:r>
-      <w:proofErr w:type="spellStart"/>
-      <w:r>
-        <w:rPr>
-          <w:sz w:val="20"/>
-          <w:szCs w:val="20"/>
-        </w:rPr>
-        <w:t>eGNG_IAPS_positive</w:t>
-      </w:r>
-      <w:proofErr w:type="spellEnd"/>
-      <w:r>
-        <w:rPr>
-          <w:sz w:val="20"/>
-          <w:szCs w:val="20"/>
-        </w:rPr>
-        <w:t>: REDWOOD/Blackbird/Intern Folder/ERP/160907-/</w:t>
-      </w:r>
-      <w:proofErr w:type="spellStart"/>
-      <w:r>
-        <w:rPr>
-          <w:sz w:val="20"/>
-          <w:szCs w:val="20"/>
-        </w:rPr>
-        <w:t>eGNG_IAPS_positive</w:t>
-      </w:r>
-      <w:proofErr w:type="spellEnd"/>
-      <w:proofErr w:type="gramStart"/>
-      <w:r>
-        <w:rPr>
-          <w:sz w:val="20"/>
-          <w:szCs w:val="20"/>
-        </w:rPr>
-        <w:t>/[</w:t>
-      </w:r>
-      <w:proofErr w:type="gramEnd"/>
-      <w:r>
-        <w:rPr>
-          <w:sz w:val="20"/>
-          <w:szCs w:val="20"/>
-        </w:rPr>
-        <w:t xml:space="preserve">participant id number, i.e., 173] </w:t>
-      </w:r>
-    </w:p>
-    <w:p>
-      <w:pPr>
-        <w:pStyle w:val="ListParagraph"/>
-        <w:numPr>
-          <w:ilvl w:val="0"/>
-          <w:numId w:val="1"/>
-        </w:numPr>
-        <w:rPr>
-          <w:sz w:val="20"/>
-          <w:szCs w:val="20"/>
-        </w:rPr>
-      </w:pPr>
-      <w:r>
-        <w:rPr>
-          <w:sz w:val="20"/>
-          <w:szCs w:val="20"/>
-        </w:rPr>
-        <w:t>For GNG: REDWOOD/Blackbird/Intern Folder/ERP/160907-/GNG</w:t>
-      </w:r>
-      <w:proofErr w:type="gramStart"/>
-      <w:r>
-        <w:rPr>
-          <w:sz w:val="20"/>
-          <w:szCs w:val="20"/>
-        </w:rPr>
-        <w:t>/[</w:t>
-      </w:r>
-      <w:proofErr w:type="gramEnd"/>
-      <w:r>
-        <w:rPr>
-          <w:sz w:val="20"/>
-          <w:szCs w:val="20"/>
-        </w:rPr>
-        <w:t>participant id number, i.e., 173]</w:t>
-      </w:r>
-    </w:p>
-    <w:p/>
-    <w:p>
-      <w:r>
-        <w:t>Select the file:</w:t>
+        <w:lastRenderedPageBreak/>
+        <w:t>For Resting State there is only one file</w:t>
       </w:r>
     </w:p>
     <w:p>
@@ -694,35 +327,14 @@
         <w:rPr>
           <w:sz w:val="20"/>
           <w:szCs w:val="20"/>
-          <w:highlight w:val="yellow"/>
-        </w:rPr>
-      </w:pPr>
-      <w:r>
-        <w:rPr>
-          <w:sz w:val="20"/>
-          <w:szCs w:val="20"/>
-          <w:highlight w:val="yellow"/>
-        </w:rPr>
-        <w:lastRenderedPageBreak/>
-        <w:t xml:space="preserve">For Resting </w:t>
-      </w:r>
-      <w:proofErr w:type="gramStart"/>
-      <w:r>
-        <w:rPr>
-          <w:sz w:val="20"/>
-          <w:szCs w:val="20"/>
-          <w:highlight w:val="yellow"/>
-        </w:rPr>
-        <w:t>State</w:t>
-      </w:r>
-      <w:proofErr w:type="gramEnd"/>
-      <w:r>
-        <w:rPr>
-          <w:sz w:val="20"/>
-          <w:szCs w:val="20"/>
-          <w:highlight w:val="yellow"/>
-        </w:rPr>
-        <w:t xml:space="preserve"> there is only one file</w:t>
+        </w:rPr>
+      </w:pPr>
+      <w:r>
+        <w:rPr>
+          <w:sz w:val="20"/>
+          <w:szCs w:val="20"/>
+        </w:rPr>
+        <w:t>For DT start with: DT_blue_session1_[participant id number, i.e., 173]</w:t>
       </w:r>
     </w:p>
     <w:p>
@@ -742,23 +354,7 @@
           <w:sz w:val="20"/>
           <w:szCs w:val="20"/>
         </w:rPr>
-        <w:t>For DT start with: DT_blue_session1</w:t>
-      </w:r>
-      <w:proofErr w:type="gramStart"/>
-      <w:r>
-        <w:rPr>
-          <w:sz w:val="20"/>
-          <w:szCs w:val="20"/>
-        </w:rPr>
-        <w:t>_[</w:t>
-      </w:r>
-      <w:proofErr w:type="gramEnd"/>
-      <w:r>
-        <w:rPr>
-          <w:sz w:val="20"/>
-          <w:szCs w:val="20"/>
-        </w:rPr>
-        <w:t>participant id number, i.e., 173]</w:t>
+        <w:t>For eDT_angry start with: eDT_Angry_Session1_[participant id number, i.e., 173]</w:t>
       </w:r>
     </w:p>
     <w:p>
@@ -778,39 +374,7 @@
           <w:sz w:val="20"/>
           <w:szCs w:val="20"/>
         </w:rPr>
-        <w:t xml:space="preserve">For </w:t>
-      </w:r>
-      <w:proofErr w:type="spellStart"/>
-      <w:r>
-        <w:rPr>
-          <w:sz w:val="20"/>
-          <w:szCs w:val="20"/>
-        </w:rPr>
-        <w:t>eDT_angry</w:t>
-      </w:r>
-      <w:proofErr w:type="spellEnd"/>
-      <w:r>
-        <w:rPr>
-          <w:sz w:val="20"/>
-          <w:szCs w:val="20"/>
-        </w:rPr>
-        <w:t xml:space="preserve"> start with: eDT_Angry_Session1</w:t>
-      </w:r>
-      <w:proofErr w:type="gramStart"/>
-      <w:r>
-        <w:rPr>
-          <w:sz w:val="20"/>
-          <w:szCs w:val="20"/>
-        </w:rPr>
-        <w:t>_[</w:t>
-      </w:r>
-      <w:proofErr w:type="gramEnd"/>
-      <w:r>
-        <w:rPr>
-          <w:sz w:val="20"/>
-          <w:szCs w:val="20"/>
-        </w:rPr>
-        <w:t>participant id number, i.e., 173]</w:t>
+        <w:t>For eDT_calm start with: eDT_Calm_Session1_[participant id number, i.e., 173]</w:t>
       </w:r>
     </w:p>
     <w:p>
@@ -830,39 +394,7 @@
           <w:sz w:val="20"/>
           <w:szCs w:val="20"/>
         </w:rPr>
-        <w:t xml:space="preserve">For </w:t>
-      </w:r>
-      <w:proofErr w:type="spellStart"/>
-      <w:r>
-        <w:rPr>
-          <w:sz w:val="20"/>
-          <w:szCs w:val="20"/>
-        </w:rPr>
-        <w:t>eDT_calm</w:t>
-      </w:r>
-      <w:proofErr w:type="spellEnd"/>
-      <w:r>
-        <w:rPr>
-          <w:sz w:val="20"/>
-          <w:szCs w:val="20"/>
-        </w:rPr>
-        <w:t xml:space="preserve"> start with: eDT_Calm_Session1</w:t>
-      </w:r>
-      <w:proofErr w:type="gramStart"/>
-      <w:r>
-        <w:rPr>
-          <w:sz w:val="20"/>
-          <w:szCs w:val="20"/>
-        </w:rPr>
-        <w:t>_[</w:t>
-      </w:r>
-      <w:proofErr w:type="gramEnd"/>
-      <w:r>
-        <w:rPr>
-          <w:sz w:val="20"/>
-          <w:szCs w:val="20"/>
-        </w:rPr>
-        <w:t>participant id number, i.e., 173]</w:t>
+        <w:t>For eDT_happy start with: eDT_Happy_Session1_[participant id number, i.e., 173]</w:t>
       </w:r>
     </w:p>
     <w:p>
@@ -882,39 +414,7 @@
           <w:sz w:val="20"/>
           <w:szCs w:val="20"/>
         </w:rPr>
-        <w:t xml:space="preserve">For </w:t>
-      </w:r>
-      <w:proofErr w:type="spellStart"/>
-      <w:r>
-        <w:rPr>
-          <w:sz w:val="20"/>
-          <w:szCs w:val="20"/>
-        </w:rPr>
-        <w:t>eDT_happy</w:t>
-      </w:r>
-      <w:proofErr w:type="spellEnd"/>
-      <w:r>
-        <w:rPr>
-          <w:sz w:val="20"/>
-          <w:szCs w:val="20"/>
-        </w:rPr>
-        <w:t xml:space="preserve"> start with: eDT_Happy_Session1</w:t>
-      </w:r>
-      <w:proofErr w:type="gramStart"/>
-      <w:r>
-        <w:rPr>
-          <w:sz w:val="20"/>
-          <w:szCs w:val="20"/>
-        </w:rPr>
-        <w:t>_[</w:t>
-      </w:r>
-      <w:proofErr w:type="gramEnd"/>
-      <w:r>
-        <w:rPr>
-          <w:sz w:val="20"/>
-          <w:szCs w:val="20"/>
-        </w:rPr>
-        <w:t>participant id number, i.e., 173]</w:t>
+        <w:t>For eGNG_faces_angry start with: eGNG_Angry_Session1_[participant id number, i.e., 173]</w:t>
       </w:r>
     </w:p>
     <w:p>
@@ -934,39 +434,7 @@
           <w:sz w:val="20"/>
           <w:szCs w:val="20"/>
         </w:rPr>
-        <w:t xml:space="preserve">For </w:t>
-      </w:r>
-      <w:proofErr w:type="spellStart"/>
-      <w:r>
-        <w:rPr>
-          <w:sz w:val="20"/>
-          <w:szCs w:val="20"/>
-        </w:rPr>
-        <w:t>eGNG_faces_angry</w:t>
-      </w:r>
-      <w:proofErr w:type="spellEnd"/>
-      <w:r>
-        <w:rPr>
-          <w:sz w:val="20"/>
-          <w:szCs w:val="20"/>
-        </w:rPr>
-        <w:t xml:space="preserve"> start with: eGNG_Angry_Session1</w:t>
-      </w:r>
-      <w:proofErr w:type="gramStart"/>
-      <w:r>
-        <w:rPr>
-          <w:sz w:val="20"/>
-          <w:szCs w:val="20"/>
-        </w:rPr>
-        <w:t>_[</w:t>
-      </w:r>
-      <w:proofErr w:type="gramEnd"/>
-      <w:r>
-        <w:rPr>
-          <w:sz w:val="20"/>
-          <w:szCs w:val="20"/>
-        </w:rPr>
-        <w:t>participant id number, i.e., 173]</w:t>
+        <w:t>For eGNG_faces_happy start with: eGNG_Happy_Session1_[participant id number, i.e., 173]</w:t>
       </w:r>
     </w:p>
     <w:p>
@@ -986,39 +454,7 @@
           <w:sz w:val="20"/>
           <w:szCs w:val="20"/>
         </w:rPr>
-        <w:t xml:space="preserve">For </w:t>
-      </w:r>
-      <w:proofErr w:type="spellStart"/>
-      <w:r>
-        <w:rPr>
-          <w:sz w:val="20"/>
-          <w:szCs w:val="20"/>
-        </w:rPr>
-        <w:t>eGNG_faces_happy</w:t>
-      </w:r>
-      <w:proofErr w:type="spellEnd"/>
-      <w:r>
-        <w:rPr>
-          <w:sz w:val="20"/>
-          <w:szCs w:val="20"/>
-        </w:rPr>
-        <w:t xml:space="preserve"> start with: eGNG_Happy_Session1</w:t>
-      </w:r>
-      <w:proofErr w:type="gramStart"/>
-      <w:r>
-        <w:rPr>
-          <w:sz w:val="20"/>
-          <w:szCs w:val="20"/>
-        </w:rPr>
-        <w:t>_[</w:t>
-      </w:r>
-      <w:proofErr w:type="gramEnd"/>
-      <w:r>
-        <w:rPr>
-          <w:sz w:val="20"/>
-          <w:szCs w:val="20"/>
-        </w:rPr>
-        <w:t>participant id number, i.e., 173]</w:t>
+        <w:t>For eGNG_IAPS_negative start with: eGNG_IAPS_negative_Session1_[participant id number, i.e., 173]</w:t>
       </w:r>
     </w:p>
     <w:p>
@@ -1038,39 +474,7 @@
           <w:sz w:val="20"/>
           <w:szCs w:val="20"/>
         </w:rPr>
-        <w:t xml:space="preserve">For </w:t>
-      </w:r>
-      <w:proofErr w:type="spellStart"/>
-      <w:r>
-        <w:rPr>
-          <w:sz w:val="20"/>
-          <w:szCs w:val="20"/>
-        </w:rPr>
-        <w:t>eGNG_IAPS_negative</w:t>
-      </w:r>
-      <w:proofErr w:type="spellEnd"/>
-      <w:r>
-        <w:rPr>
-          <w:sz w:val="20"/>
-          <w:szCs w:val="20"/>
-        </w:rPr>
-        <w:t xml:space="preserve"> start with: eGNG_IAPS_negative_Session1</w:t>
-      </w:r>
-      <w:proofErr w:type="gramStart"/>
-      <w:r>
-        <w:rPr>
-          <w:sz w:val="20"/>
-          <w:szCs w:val="20"/>
-        </w:rPr>
-        <w:t>_[</w:t>
-      </w:r>
-      <w:proofErr w:type="gramEnd"/>
-      <w:r>
-        <w:rPr>
-          <w:sz w:val="20"/>
-          <w:szCs w:val="20"/>
-        </w:rPr>
-        <w:t>participant id number, i.e., 173]</w:t>
+        <w:t>For eGNG_IAPS_positive start with: eGNG_IAPS_positive_Session1_[participant id number, i.e., 173]</w:t>
       </w:r>
     </w:p>
     <w:p>
@@ -1090,75 +494,7 @@
           <w:sz w:val="20"/>
           <w:szCs w:val="20"/>
         </w:rPr>
-        <w:t xml:space="preserve">For </w:t>
-      </w:r>
-      <w:proofErr w:type="spellStart"/>
-      <w:r>
-        <w:rPr>
-          <w:sz w:val="20"/>
-          <w:szCs w:val="20"/>
-        </w:rPr>
-        <w:t>eGNG_IAPS_positive</w:t>
-      </w:r>
-      <w:proofErr w:type="spellEnd"/>
-      <w:r>
-        <w:rPr>
-          <w:sz w:val="20"/>
-          <w:szCs w:val="20"/>
-        </w:rPr>
-        <w:t xml:space="preserve"> start with: eGNG_IAPS_positive_Session1</w:t>
-      </w:r>
-      <w:proofErr w:type="gramStart"/>
-      <w:r>
-        <w:rPr>
-          <w:sz w:val="20"/>
-          <w:szCs w:val="20"/>
-        </w:rPr>
-        <w:t>_[</w:t>
-      </w:r>
-      <w:proofErr w:type="gramEnd"/>
-      <w:r>
-        <w:rPr>
-          <w:sz w:val="20"/>
-          <w:szCs w:val="20"/>
-        </w:rPr>
-        <w:t>participant id number, i.e., 173]</w:t>
-      </w:r>
-    </w:p>
-    <w:p>
-      <w:pPr>
-        <w:pStyle w:val="ListParagraph"/>
-        <w:numPr>
-          <w:ilvl w:val="0"/>
-          <w:numId w:val="2"/>
-        </w:numPr>
-        <w:rPr>
-          <w:sz w:val="20"/>
-          <w:szCs w:val="20"/>
-        </w:rPr>
-      </w:pPr>
-      <w:r>
-        <w:rPr>
-          <w:sz w:val="20"/>
-          <w:szCs w:val="20"/>
-        </w:rPr>
-        <w:t>For GNG start with: GNG_Session1</w:t>
-      </w:r>
-      <w:proofErr w:type="gramStart"/>
-      <w:r>
-        <w:rPr>
-          <w:sz w:val="20"/>
-          <w:szCs w:val="20"/>
-        </w:rPr>
-        <w:t>_[</w:t>
-      </w:r>
-      <w:proofErr w:type="gramEnd"/>
-      <w:r>
-        <w:rPr>
-          <w:sz w:val="20"/>
-          <w:szCs w:val="20"/>
-        </w:rPr>
-        <w:t>participant id number, i.e., 173]</w:t>
+        <w:t>For GNG start with: GNG_Session1_[participant id number, i.e., 173]</w:t>
       </w:r>
     </w:p>
     <w:p/>
@@ -1246,15 +582,7 @@
         <w:t>“</w:t>
       </w:r>
       <w:r>
-        <w:t>eDT_Happy_Session1</w:t>
-      </w:r>
-      <w:proofErr w:type="gramStart"/>
-      <w:r>
-        <w:t>_[</w:t>
-      </w:r>
-      <w:proofErr w:type="gramEnd"/>
-      <w:r>
-        <w:t>participant id number, i.e., 173]</w:t>
+        <w:t>eDT_Happy_Session1_[participant id number, i.e., 173]</w:t>
       </w:r>
       <w:r>
         <w:t>”</w:t>
@@ -1295,23 +623,7 @@
           <w:sz w:val="20"/>
           <w:szCs w:val="20"/>
         </w:rPr>
-        <w:t xml:space="preserve">For </w:t>
-      </w:r>
-      <w:proofErr w:type="gramStart"/>
-      <w:r>
-        <w:rPr>
-          <w:sz w:val="20"/>
-          <w:szCs w:val="20"/>
-        </w:rPr>
-        <w:t>DT</w:t>
-      </w:r>
-      <w:proofErr w:type="gramEnd"/>
-      <w:r>
-        <w:rPr>
-          <w:sz w:val="20"/>
-          <w:szCs w:val="20"/>
-        </w:rPr>
-        <w:t xml:space="preserve"> there are 6 sessions</w:t>
+        <w:t>For DT there are 6 sessions</w:t>
       </w:r>
     </w:p>
     <w:p>
@@ -1331,23 +643,7 @@
           <w:sz w:val="20"/>
           <w:szCs w:val="20"/>
         </w:rPr>
-        <w:t xml:space="preserve">For </w:t>
-      </w:r>
-      <w:proofErr w:type="spellStart"/>
-      <w:r>
-        <w:rPr>
-          <w:sz w:val="20"/>
-          <w:szCs w:val="20"/>
-        </w:rPr>
-        <w:t>eDT_angry</w:t>
-      </w:r>
-      <w:proofErr w:type="spellEnd"/>
-      <w:r>
-        <w:rPr>
-          <w:sz w:val="20"/>
-          <w:szCs w:val="20"/>
-        </w:rPr>
-        <w:t xml:space="preserve"> there are 2 sessions </w:t>
+        <w:t xml:space="preserve">For eDT_angry there are 2 sessions </w:t>
       </w:r>
     </w:p>
     <w:p>
@@ -1367,23 +663,7 @@
           <w:sz w:val="20"/>
           <w:szCs w:val="20"/>
         </w:rPr>
-        <w:t xml:space="preserve">For </w:t>
-      </w:r>
-      <w:proofErr w:type="spellStart"/>
-      <w:r>
-        <w:rPr>
-          <w:sz w:val="20"/>
-          <w:szCs w:val="20"/>
-        </w:rPr>
-        <w:t>eDT_calm</w:t>
-      </w:r>
-      <w:proofErr w:type="spellEnd"/>
-      <w:r>
-        <w:rPr>
-          <w:sz w:val="20"/>
-          <w:szCs w:val="20"/>
-        </w:rPr>
-        <w:t xml:space="preserve"> there are 2 sessions </w:t>
+        <w:t xml:space="preserve">For eDT_calm there are 2 sessions </w:t>
       </w:r>
     </w:p>
     <w:p>
@@ -1403,23 +683,7 @@
           <w:sz w:val="20"/>
           <w:szCs w:val="20"/>
         </w:rPr>
-        <w:t xml:space="preserve">For </w:t>
-      </w:r>
-      <w:proofErr w:type="spellStart"/>
-      <w:r>
-        <w:rPr>
-          <w:sz w:val="20"/>
-          <w:szCs w:val="20"/>
-        </w:rPr>
-        <w:t>eDT_happy</w:t>
-      </w:r>
-      <w:proofErr w:type="spellEnd"/>
-      <w:r>
-        <w:rPr>
-          <w:sz w:val="20"/>
-          <w:szCs w:val="20"/>
-        </w:rPr>
-        <w:t xml:space="preserve"> there are 2 sessions</w:t>
+        <w:t>For eDT_happy there are 2 sessions</w:t>
       </w:r>
     </w:p>
     <w:p>
@@ -1439,23 +703,7 @@
           <w:sz w:val="20"/>
           <w:szCs w:val="20"/>
         </w:rPr>
-        <w:t xml:space="preserve">For </w:t>
-      </w:r>
-      <w:proofErr w:type="spellStart"/>
-      <w:r>
-        <w:rPr>
-          <w:sz w:val="20"/>
-          <w:szCs w:val="20"/>
-        </w:rPr>
-        <w:t>eGNG_faces_angry</w:t>
-      </w:r>
-      <w:proofErr w:type="spellEnd"/>
-      <w:r>
-        <w:rPr>
-          <w:sz w:val="20"/>
-          <w:szCs w:val="20"/>
-        </w:rPr>
-        <w:t xml:space="preserve"> there are 5 sessions for CARPP participants, 2 sessions for BETTA participants</w:t>
+        <w:t>For eGNG_faces_angry there are 5 sessions for CARPP participants, 2 sessions for BETTA participants</w:t>
       </w:r>
     </w:p>
     <w:p>
@@ -1475,23 +723,7 @@
           <w:sz w:val="20"/>
           <w:szCs w:val="20"/>
         </w:rPr>
-        <w:t xml:space="preserve">For </w:t>
-      </w:r>
-      <w:proofErr w:type="spellStart"/>
-      <w:r>
-        <w:rPr>
-          <w:sz w:val="20"/>
-          <w:szCs w:val="20"/>
-        </w:rPr>
-        <w:t>eGNG_faces_happy</w:t>
-      </w:r>
-      <w:proofErr w:type="spellEnd"/>
-      <w:r>
-        <w:rPr>
-          <w:sz w:val="20"/>
-          <w:szCs w:val="20"/>
-        </w:rPr>
-        <w:t xml:space="preserve"> there are 5 sessions for CARPP participants, 2 sessions for BETTA participants </w:t>
+        <w:t xml:space="preserve">For eGNG_faces_happy there are 5 sessions for CARPP participants, 2 sessions for BETTA participants </w:t>
       </w:r>
     </w:p>
     <w:p>
@@ -1511,23 +743,7 @@
           <w:sz w:val="20"/>
           <w:szCs w:val="20"/>
         </w:rPr>
-        <w:t xml:space="preserve">For </w:t>
-      </w:r>
-      <w:proofErr w:type="spellStart"/>
-      <w:r>
-        <w:rPr>
-          <w:sz w:val="20"/>
-          <w:szCs w:val="20"/>
-        </w:rPr>
-        <w:t>eGNG_IAPS_negative</w:t>
-      </w:r>
-      <w:proofErr w:type="spellEnd"/>
-      <w:r>
-        <w:rPr>
-          <w:sz w:val="20"/>
-          <w:szCs w:val="20"/>
-        </w:rPr>
-        <w:t xml:space="preserve"> there are 2 sessions </w:t>
+        <w:t xml:space="preserve">For eGNG_IAPS_negative there are 2 sessions </w:t>
       </w:r>
     </w:p>
     <w:p>
@@ -1547,23 +763,7 @@
           <w:sz w:val="20"/>
           <w:szCs w:val="20"/>
         </w:rPr>
-        <w:t xml:space="preserve">For </w:t>
-      </w:r>
-      <w:proofErr w:type="spellStart"/>
-      <w:r>
-        <w:rPr>
-          <w:sz w:val="20"/>
-          <w:szCs w:val="20"/>
-        </w:rPr>
-        <w:t>eGNG_IAPS_positive</w:t>
-      </w:r>
-      <w:proofErr w:type="spellEnd"/>
-      <w:r>
-        <w:rPr>
-          <w:sz w:val="20"/>
-          <w:szCs w:val="20"/>
-        </w:rPr>
-        <w:t xml:space="preserve"> there are 2 sessions</w:t>
+        <w:t>For eGNG_IAPS_positive there are 2 sessions</w:t>
       </w:r>
     </w:p>
     <w:p>
@@ -1688,23 +888,7 @@
           <w:sz w:val="20"/>
           <w:szCs w:val="20"/>
         </w:rPr>
-        <w:t xml:space="preserve">For </w:t>
-      </w:r>
-      <w:proofErr w:type="spellStart"/>
-      <w:r>
-        <w:rPr>
-          <w:sz w:val="20"/>
-          <w:szCs w:val="20"/>
-        </w:rPr>
-        <w:t>eDT_angry</w:t>
-      </w:r>
-      <w:proofErr w:type="spellEnd"/>
-      <w:r>
-        <w:rPr>
-          <w:sz w:val="20"/>
-          <w:szCs w:val="20"/>
-        </w:rPr>
-        <w:t xml:space="preserve"> enter 1:2 in the dialogue box and press “okay” </w:t>
+        <w:t xml:space="preserve">For eDT_angry enter 1:2 in the dialogue box and press “okay” </w:t>
       </w:r>
     </w:p>
     <w:p>
@@ -1724,23 +908,7 @@
           <w:sz w:val="20"/>
           <w:szCs w:val="20"/>
         </w:rPr>
-        <w:t xml:space="preserve">For </w:t>
-      </w:r>
-      <w:proofErr w:type="spellStart"/>
-      <w:r>
-        <w:rPr>
-          <w:sz w:val="20"/>
-          <w:szCs w:val="20"/>
-        </w:rPr>
-        <w:t>eDT_calm</w:t>
-      </w:r>
-      <w:proofErr w:type="spellEnd"/>
-      <w:r>
-        <w:rPr>
-          <w:sz w:val="20"/>
-          <w:szCs w:val="20"/>
-        </w:rPr>
-        <w:t xml:space="preserve"> enter 1:2 in the dialogue box and press “okay” </w:t>
+        <w:t xml:space="preserve">For eDT_calm enter 1:2 in the dialogue box and press “okay” </w:t>
       </w:r>
     </w:p>
     <w:p>
@@ -1760,23 +928,7 @@
           <w:sz w:val="20"/>
           <w:szCs w:val="20"/>
         </w:rPr>
-        <w:t xml:space="preserve">For </w:t>
-      </w:r>
-      <w:proofErr w:type="spellStart"/>
-      <w:r>
-        <w:rPr>
-          <w:sz w:val="20"/>
-          <w:szCs w:val="20"/>
-        </w:rPr>
-        <w:t>eDT_happy</w:t>
-      </w:r>
-      <w:proofErr w:type="spellEnd"/>
-      <w:r>
-        <w:rPr>
-          <w:sz w:val="20"/>
-          <w:szCs w:val="20"/>
-        </w:rPr>
-        <w:t xml:space="preserve"> enter 1:2 in the dialogue box and press “okay” </w:t>
+        <w:t xml:space="preserve">For eDT_happy enter 1:2 in the dialogue box and press “okay” </w:t>
       </w:r>
     </w:p>
     <w:p>
@@ -1796,30 +948,14 @@
           <w:sz w:val="20"/>
           <w:szCs w:val="20"/>
         </w:rPr>
-        <w:t xml:space="preserve">For </w:t>
-      </w:r>
-      <w:proofErr w:type="spellStart"/>
-      <w:r>
-        <w:rPr>
-          <w:sz w:val="20"/>
-          <w:szCs w:val="20"/>
-        </w:rPr>
-        <w:t>eGNG_faces_</w:t>
-      </w:r>
-      <w:r>
-        <w:rPr>
-          <w:sz w:val="20"/>
-          <w:szCs w:val="20"/>
-        </w:rPr>
-        <w:t>angry</w:t>
-      </w:r>
-      <w:proofErr w:type="spellEnd"/>
-      <w:r>
-        <w:rPr>
-          <w:sz w:val="20"/>
-          <w:szCs w:val="20"/>
-        </w:rPr>
-        <w:t xml:space="preserve"> enter 1:5</w:t>
+        <w:t>For eGNG_faces_</w:t>
+      </w:r>
+      <w:r>
+        <w:rPr>
+          <w:sz w:val="20"/>
+          <w:szCs w:val="20"/>
+        </w:rPr>
+        <w:t>angry enter 1:5</w:t>
       </w:r>
       <w:r>
         <w:rPr>
@@ -1846,39 +982,7 @@
           <w:sz w:val="20"/>
           <w:szCs w:val="20"/>
         </w:rPr>
-        <w:t xml:space="preserve">For </w:t>
-      </w:r>
-      <w:proofErr w:type="spellStart"/>
-      <w:r>
-        <w:rPr>
-          <w:sz w:val="20"/>
-          <w:szCs w:val="20"/>
-        </w:rPr>
-        <w:t>eGNG_faces_happy</w:t>
-      </w:r>
-      <w:proofErr w:type="spellEnd"/>
-      <w:r>
-        <w:rPr>
-          <w:sz w:val="20"/>
-          <w:szCs w:val="20"/>
-        </w:rPr>
-        <w:t xml:space="preserve"> enter 1:5 or 1:2 (depending on number of </w:t>
-      </w:r>
-      <w:proofErr w:type="gramStart"/>
-      <w:r>
-        <w:rPr>
-          <w:sz w:val="20"/>
-          <w:szCs w:val="20"/>
-        </w:rPr>
-        <w:t>sessions)in</w:t>
-      </w:r>
-      <w:proofErr w:type="gramEnd"/>
-      <w:r>
-        <w:rPr>
-          <w:sz w:val="20"/>
-          <w:szCs w:val="20"/>
-        </w:rPr>
-        <w:t xml:space="preserve"> the dialogue box and “okay” </w:t>
+        <w:t xml:space="preserve">For eGNG_faces_happy enter 1:5 or 1:2 (depending on number of sessions)in the dialogue box and “okay” </w:t>
       </w:r>
     </w:p>
     <w:p>
@@ -1898,23 +1002,7 @@
           <w:sz w:val="20"/>
           <w:szCs w:val="20"/>
         </w:rPr>
-        <w:t xml:space="preserve">For </w:t>
-      </w:r>
-      <w:proofErr w:type="spellStart"/>
-      <w:r>
-        <w:rPr>
-          <w:sz w:val="20"/>
-          <w:szCs w:val="20"/>
-        </w:rPr>
-        <w:t>eGNG_IAPS_negative</w:t>
-      </w:r>
-      <w:proofErr w:type="spellEnd"/>
-      <w:r>
-        <w:rPr>
-          <w:sz w:val="20"/>
-          <w:szCs w:val="20"/>
-        </w:rPr>
-        <w:t xml:space="preserve"> enter 1:2 in the dialogue box and press “okay” </w:t>
+        <w:t xml:space="preserve">For eGNG_IAPS_negative enter 1:2 in the dialogue box and press “okay” </w:t>
       </w:r>
     </w:p>
     <w:p>
@@ -1934,23 +1022,7 @@
           <w:sz w:val="20"/>
           <w:szCs w:val="20"/>
         </w:rPr>
-        <w:t xml:space="preserve">For </w:t>
-      </w:r>
-      <w:proofErr w:type="spellStart"/>
-      <w:r>
-        <w:rPr>
-          <w:sz w:val="20"/>
-          <w:szCs w:val="20"/>
-        </w:rPr>
-        <w:t>eGNG_IAPS_positive</w:t>
-      </w:r>
-      <w:proofErr w:type="spellEnd"/>
-      <w:r>
-        <w:rPr>
-          <w:sz w:val="20"/>
-          <w:szCs w:val="20"/>
-        </w:rPr>
-        <w:t xml:space="preserve"> enter 1:2 in the dialogue box and press “okay” </w:t>
+        <w:t xml:space="preserve">For eGNG_IAPS_positive enter 1:2 in the dialogue box and press “okay” </w:t>
       </w:r>
     </w:p>
     <w:p>
@@ -1970,23 +1042,7 @@
           <w:sz w:val="20"/>
           <w:szCs w:val="20"/>
         </w:rPr>
-        <w:t xml:space="preserve">For GNG enter 1:5, or 1:2 (depending on number of </w:t>
-      </w:r>
-      <w:proofErr w:type="gramStart"/>
-      <w:r>
-        <w:rPr>
-          <w:sz w:val="20"/>
-          <w:szCs w:val="20"/>
-        </w:rPr>
-        <w:t>sessions)in</w:t>
-      </w:r>
-      <w:proofErr w:type="gramEnd"/>
-      <w:r>
-        <w:rPr>
-          <w:sz w:val="20"/>
-          <w:szCs w:val="20"/>
-        </w:rPr>
-        <w:t xml:space="preserve"> the dialogue box and press “okay”</w:t>
+        <w:t>For GNG enter 1:5, or 1:2 (depending on number of sessions)in the dialogue box and press “okay”</w:t>
       </w:r>
     </w:p>
     <w:p>
@@ -2052,13 +1108,8 @@
         <w:t>N</w:t>
       </w:r>
       <w:r>
-        <w:t>ame it with the [task]</w:t>
-      </w:r>
-      <w:proofErr w:type="gramStart"/>
-      <w:r>
-        <w:t>_[</w:t>
-      </w:r>
-      <w:proofErr w:type="gramEnd"/>
+        <w:t>ame it with the [task]_[</w:t>
+      </w:r>
       <w:r>
         <w:t>participant id</w:t>
       </w:r>
@@ -2150,13 +1201,8 @@
         <w:t xml:space="preserve">Name after </w:t>
       </w:r>
       <w:r>
-        <w:t>[task]</w:t>
-      </w:r>
-      <w:proofErr w:type="gramStart"/>
-      <w:r>
-        <w:t>_[</w:t>
-      </w:r>
-      <w:proofErr w:type="gramEnd"/>
+        <w:t>[task]_[</w:t>
+      </w:r>
       <w:r>
         <w:t>participant id</w:t>
       </w:r>
@@ -2204,26 +1250,13 @@
     </w:p>
     <w:p>
       <w:r>
-        <w:t>Name after [task]</w:t>
-      </w:r>
-      <w:proofErr w:type="gramStart"/>
-      <w:r>
-        <w:t>_[</w:t>
-      </w:r>
-      <w:proofErr w:type="gramEnd"/>
+        <w:t>Name after [task]_[</w:t>
+      </w:r>
       <w:r>
         <w:t>participant id</w:t>
       </w:r>
       <w:r>
-        <w:t>]_</w:t>
-      </w:r>
-      <w:proofErr w:type="spellStart"/>
-      <w:r>
-        <w:t>HR_rmbl</w:t>
-      </w:r>
-      <w:proofErr w:type="spellEnd"/>
-      <w:r>
-        <w:t xml:space="preserve"> i.e., </w:t>
+        <w:t xml:space="preserve">]_HR_rmbl i.e., </w:t>
       </w:r>
       <w:r>
         <w:rPr>
@@ -2267,13 +1300,8 @@
     <w:p/>
     <w:p>
       <w:r>
-        <w:t xml:space="preserve">For TTL channel select 1 = </w:t>
-      </w:r>
-      <w:proofErr w:type="spellStart"/>
-      <w:r>
-        <w:t>BloodPulse</w:t>
-      </w:r>
-      <w:proofErr w:type="spellEnd"/>
+        <w:t>For TTL channel select 1 = BloodPulse</w:t>
+      </w:r>
     </w:p>
     <w:p/>
     <w:p>
@@ -2346,23 +1374,7 @@
     <w:p/>
     <w:p>
       <w:r>
-        <w:t>Name it [task]</w:t>
-      </w:r>
-      <w:proofErr w:type="gramStart"/>
-      <w:r>
-        <w:t>_[</w:t>
-      </w:r>
-      <w:proofErr w:type="gramEnd"/>
-      <w:r>
-        <w:t>participant id]_</w:t>
-      </w:r>
-      <w:proofErr w:type="spellStart"/>
-      <w:r>
-        <w:t>HR_inscottl</w:t>
-      </w:r>
-      <w:proofErr w:type="spellEnd"/>
-      <w:r>
-        <w:t>, don’t save it yet, click ok</w:t>
+        <w:t>Name it [task]_[participant id]_HR_inscottl, don’t save it yet, click ok</w:t>
       </w:r>
     </w:p>
     <w:p/>
@@ -2553,15 +1565,7 @@
     <w:p/>
     <w:p>
       <w:r>
-        <w:t>Click the icon to select it, then click space to rename it, change the name to the [task]</w:t>
-      </w:r>
-      <w:proofErr w:type="gramStart"/>
-      <w:r>
-        <w:t>_[</w:t>
-      </w:r>
-      <w:proofErr w:type="gramEnd"/>
-      <w:r>
-        <w:t>participant id] e.g., eDT_calm_663</w:t>
+        <w:t>Click the icon to select it, then click space to rename it, change the name to the [task]_[participant id] e.g., eDT_calm_663</w:t>
       </w:r>
     </w:p>
     <w:p/>
@@ -2622,38 +1626,14 @@
         </w:rPr>
       </w:pPr>
       <w:r>
-        <w:t xml:space="preserve">drag and drop the icon to the </w:t>
-      </w:r>
-      <w:proofErr w:type="gramStart"/>
-      <w:r>
-        <w:t>participants</w:t>
-      </w:r>
-      <w:proofErr w:type="gramEnd"/>
-      <w:r>
-        <w:t xml:space="preserve"> folder e.g., </w:t>
-      </w:r>
-      <w:r>
-        <w:rPr>
-          <w:sz w:val="20"/>
-          <w:szCs w:val="20"/>
-        </w:rPr>
-        <w:t>REDWOOD/Blackbird/Intern Folder/ERP/160907-/</w:t>
-      </w:r>
-      <w:proofErr w:type="spellStart"/>
-      <w:r>
-        <w:rPr>
-          <w:sz w:val="20"/>
-          <w:szCs w:val="20"/>
-        </w:rPr>
-        <w:t>eDT_calm</w:t>
-      </w:r>
-      <w:proofErr w:type="spellEnd"/>
-      <w:r>
-        <w:rPr>
-          <w:sz w:val="20"/>
-          <w:szCs w:val="20"/>
-        </w:rPr>
-        <w:t>/</w:t>
+        <w:t xml:space="preserve">drag and drop the icon to the participants folder e.g., </w:t>
+      </w:r>
+      <w:r>
+        <w:rPr>
+          <w:sz w:val="20"/>
+          <w:szCs w:val="20"/>
+        </w:rPr>
+        <w:t>REDWOOD/Blackbird/Intern Folder/ERP/160907-/eDT_calm/</w:t>
       </w:r>
       <w:r>
         <w:rPr>
@@ -2672,21 +1652,8 @@
     <w:p/>
     <w:p>
       <w:r>
-        <w:t xml:space="preserve">ERPLAB &gt; </w:t>
-      </w:r>
-      <w:proofErr w:type="spellStart"/>
-      <w:r>
-        <w:t>Eventlist</w:t>
-      </w:r>
-      <w:proofErr w:type="spellEnd"/>
-      <w:r>
-        <w:t xml:space="preserve"> &gt; Create EEG </w:t>
-      </w:r>
-      <w:proofErr w:type="spellStart"/>
-      <w:r>
-        <w:t>Eventlist</w:t>
-      </w:r>
-      <w:proofErr w:type="spellEnd"/>
+        <w:t>ERPLAB &gt; Eventlist &gt; Create EEG Eventlist</w:t>
+      </w:r>
     </w:p>
     <w:p/>
     <w:p>
@@ -2815,21 +1782,8 @@
     <w:p/>
     <w:p>
       <w:r>
-        <w:t>Then name it [task]</w:t>
-      </w:r>
-      <w:proofErr w:type="gramStart"/>
-      <w:r>
-        <w:t>_[</w:t>
-      </w:r>
-      <w:proofErr w:type="gramEnd"/>
-      <w:r>
-        <w:t>participant id]_</w:t>
-      </w:r>
-      <w:proofErr w:type="spellStart"/>
-      <w:r>
-        <w:t>HR_inscottle_elist</w:t>
-      </w:r>
-      <w:proofErr w:type="spellEnd"/>
+        <w:t>Then name it [task]_[participant id]_HR_inscottle_elist</w:t>
+      </w:r>
     </w:p>
     <w:p/>
     <w:p>
@@ -2839,26 +1793,13 @@
     </w:p>
     <w:p>
       <w:r>
-        <w:t>Name after [task]</w:t>
-      </w:r>
-      <w:proofErr w:type="gramStart"/>
-      <w:r>
-        <w:t>_[</w:t>
-      </w:r>
-      <w:proofErr w:type="gramEnd"/>
+        <w:t>Name after [task]_[</w:t>
+      </w:r>
       <w:r>
         <w:t>participant id</w:t>
       </w:r>
       <w:r>
-        <w:t>]_</w:t>
-      </w:r>
-      <w:proofErr w:type="spellStart"/>
-      <w:r>
-        <w:t>HR_rmbl</w:t>
-      </w:r>
-      <w:proofErr w:type="spellEnd"/>
-      <w:r>
-        <w:t xml:space="preserve"> i.e., </w:t>
+        <w:t xml:space="preserve">]_HR_rmbl i.e., </w:t>
       </w:r>
       <w:r>
         <w:rPr>
@@ -2899,42 +1840,18 @@
     <w:p/>
     <w:p>
       <w:r>
-        <w:t xml:space="preserve">ERPLAB &gt; </w:t>
-      </w:r>
-      <w:proofErr w:type="spellStart"/>
-      <w:r>
-        <w:t>EventList</w:t>
-      </w:r>
-      <w:proofErr w:type="spellEnd"/>
-      <w:r>
-        <w:t xml:space="preserve"> &gt; Export EEG EVENTLIST to text file</w:t>
-      </w:r>
-    </w:p>
-    <w:p/>
-    <w:p>
-      <w:r>
-        <w:t>Name after [task]</w:t>
-      </w:r>
-      <w:proofErr w:type="gramStart"/>
-      <w:r>
-        <w:t>_[</w:t>
-      </w:r>
-      <w:proofErr w:type="gramEnd"/>
-      <w:r>
-        <w:t>participant id]_beatlist.txt</w:t>
-      </w:r>
-    </w:p>
-    <w:p>
-      <w:r>
-        <w:t xml:space="preserve">In finder, navigate to your </w:t>
-      </w:r>
-      <w:proofErr w:type="spellStart"/>
-      <w:r>
-        <w:t>beatlist</w:t>
-      </w:r>
-      <w:proofErr w:type="spellEnd"/>
-      <w:r>
-        <w:t>, right click &gt; open with &gt; Microsoft excel</w:t>
+        <w:t>ERPLAB &gt; EventList &gt; Export EEG EVENTLIST to text file</w:t>
+      </w:r>
+    </w:p>
+    <w:p/>
+    <w:p>
+      <w:r>
+        <w:t>Name after [task]_[participant id]_beatlist.txt</w:t>
+      </w:r>
+    </w:p>
+    <w:p>
+      <w:r>
+        <w:t>In finder, navigate to your beatlist, right click &gt; open with &gt; Microsoft excel</w:t>
       </w:r>
     </w:p>
     <w:p/>
@@ -3141,30 +2058,17 @@
     <w:p/>
     <w:p>
       <w:r>
-        <w:t>Save as [task]</w:t>
-      </w:r>
-      <w:proofErr w:type="gramStart"/>
-      <w:r>
-        <w:t>_[</w:t>
-      </w:r>
-      <w:proofErr w:type="gramEnd"/>
-      <w:r>
-        <w:t>participant id]</w:t>
+        <w:t>Save as [task]_[participant id]</w:t>
       </w:r>
       <w:r>
         <w:t xml:space="preserve"> </w:t>
       </w:r>
       <w:r>
-        <w:t>_</w:t>
-      </w:r>
-      <w:proofErr w:type="spellStart"/>
-      <w:r>
-        <w:t>beatlist</w:t>
+        <w:t>_beatlist</w:t>
       </w:r>
       <w:r>
         <w:t>_simple</w:t>
       </w:r>
-      <w:proofErr w:type="spellEnd"/>
     </w:p>
     <w:p>
       <w:r>
@@ -3230,15 +2134,7 @@
     <w:p/>
     <w:p>
       <w:r>
-        <w:t xml:space="preserve">in </w:t>
-      </w:r>
-      <w:proofErr w:type="spellStart"/>
-      <w:r>
-        <w:t>gHRV</w:t>
-      </w:r>
-      <w:proofErr w:type="spellEnd"/>
-      <w:r>
-        <w:t xml:space="preserve"> under Heart rate data click “Load…”</w:t>
+        <w:t>in gHRV under Heart rate data click “Load…”</w:t>
       </w:r>
     </w:p>
     <w:p/>
@@ -3300,18 +2196,37 @@
     <w:p/>
     <w:p>
       <w:r>
-        <w:t xml:space="preserve">select your </w:t>
-      </w:r>
-      <w:proofErr w:type="spellStart"/>
-      <w:r>
-        <w:t>beatlist</w:t>
+        <w:t>select your beatlist</w:t>
       </w:r>
       <w:r>
         <w:t>_simple</w:t>
       </w:r>
-      <w:proofErr w:type="spellEnd"/>
       <w:r>
         <w:t xml:space="preserve"> file and click “open”</w:t>
+      </w:r>
+    </w:p>
+    <w:p/>
+    <w:p>
+      <w:r>
+        <w:t>click “Filter”</w:t>
+      </w:r>
+    </w:p>
+    <w:p/>
+    <w:p>
+      <w:r>
+        <w:t>click “Edit”</w:t>
+      </w:r>
+    </w:p>
+    <w:p>
+      <w:pPr>
+        <w:pStyle w:val="ListParagraph"/>
+        <w:numPr>
+          <w:ilvl w:val="0"/>
+          <w:numId w:val="5"/>
+        </w:numPr>
+      </w:pPr>
+      <w:r>
+        <w:t>Draw a rectangle to remove any spurious peaks</w:t>
       </w:r>
     </w:p>
     <w:p/>
@@ -3384,54 +2299,40 @@
     <w:p/>
     <w:p>
       <w:r>
-        <w:t>Name [task]</w:t>
-      </w:r>
-      <w:proofErr w:type="gramStart"/>
-      <w:r>
-        <w:t>_[</w:t>
-      </w:r>
-      <w:proofErr w:type="gramEnd"/>
-      <w:r>
-        <w:t>participant id]_</w:t>
+        <w:t>Name [task]_[participant id]_</w:t>
       </w:r>
       <w:r>
         <w:t xml:space="preserve"> </w:t>
       </w:r>
-      <w:proofErr w:type="spellStart"/>
-      <w:r>
-        <w:t>beatlist</w:t>
-      </w:r>
-      <w:proofErr w:type="spellEnd"/>
-      <w:r>
-        <w:t>_</w:t>
+      <w:r>
+        <w:t>beatlist_</w:t>
       </w:r>
       <w:r>
         <w:t xml:space="preserve"> </w:t>
       </w:r>
-      <w:proofErr w:type="spellStart"/>
       <w:r>
         <w:t>simple_</w:t>
       </w:r>
       <w:r>
         <w:t>report</w:t>
       </w:r>
-      <w:proofErr w:type="spellEnd"/>
-    </w:p>
-    <w:p/>
-    <w:p>
-      <w:r>
-        <w:t xml:space="preserve">close </w:t>
-      </w:r>
-      <w:proofErr w:type="spellStart"/>
-      <w:r>
-        <w:t>eeglab</w:t>
-      </w:r>
-      <w:proofErr w:type="spellEnd"/>
-      <w:r>
-        <w:t xml:space="preserve"> and repeat for next participant</w:t>
+    </w:p>
+    <w:p/>
+    <w:p>
+      <w:r>
+        <w:t>Export</w:t>
+      </w:r>
+      <w:r>
+        <w:t>… probably the beat locations but maybe the RRs or both</w:t>
       </w:r>
       <w:bookmarkStart w:id="0" w:name="_GoBack"/>
       <w:bookmarkEnd w:id="0"/>
+    </w:p>
+    <w:p/>
+    <w:p>
+      <w:r>
+        <w:t>close eeglab and repeat for next participant</w:t>
+      </w:r>
     </w:p>
     <w:sectPr>
       <w:pgSz w:w="12240" w:h="15840"/>
@@ -3785,6 +2686,118 @@
     </w:lvl>
   </w:abstractNum>
   <w:abstractNum w:abstractNumId="3">
+    <w:nsid w:val="506D3EF4"/>
+    <w:multiLevelType w:val="hybridMultilevel"/>
+    <w:tmpl w:val="D96A7ABC"/>
+    <w:lvl w:ilvl="0" w:tplc="5C5A4322">
+      <w:numFmt w:val="bullet"/>
+      <w:lvlText w:val="-"/>
+      <w:lvlJc w:val="left"/>
+      <w:pPr>
+        <w:ind w:left="720" w:hanging="360"/>
+      </w:pPr>
+      <w:rPr>
+        <w:rFonts w:ascii="Calibri" w:eastAsiaTheme="minorHAnsi" w:hAnsi="Calibri" w:cstheme="minorBidi" w:hint="default"/>
+      </w:rPr>
+    </w:lvl>
+    <w:lvl w:ilvl="1" w:tplc="04090003" w:tentative="1">
+      <w:start w:val="1"/>
+      <w:numFmt w:val="bullet"/>
+      <w:lvlText w:val="o"/>
+      <w:lvlJc w:val="left"/>
+      <w:pPr>
+        <w:ind w:left="1440" w:hanging="360"/>
+      </w:pPr>
+      <w:rPr>
+        <w:rFonts w:ascii="Courier New" w:hAnsi="Courier New" w:cs="Courier New" w:hint="default"/>
+      </w:rPr>
+    </w:lvl>
+    <w:lvl w:ilvl="2" w:tplc="04090005" w:tentative="1">
+      <w:start w:val="1"/>
+      <w:numFmt w:val="bullet"/>
+      <w:lvlText w:val=""/>
+      <w:lvlJc w:val="left"/>
+      <w:pPr>
+        <w:ind w:left="2160" w:hanging="360"/>
+      </w:pPr>
+      <w:rPr>
+        <w:rFonts w:ascii="Wingdings" w:hAnsi="Wingdings" w:hint="default"/>
+      </w:rPr>
+    </w:lvl>
+    <w:lvl w:ilvl="3" w:tplc="04090001" w:tentative="1">
+      <w:start w:val="1"/>
+      <w:numFmt w:val="bullet"/>
+      <w:lvlText w:val=""/>
+      <w:lvlJc w:val="left"/>
+      <w:pPr>
+        <w:ind w:left="2880" w:hanging="360"/>
+      </w:pPr>
+      <w:rPr>
+        <w:rFonts w:ascii="Symbol" w:hAnsi="Symbol" w:hint="default"/>
+      </w:rPr>
+    </w:lvl>
+    <w:lvl w:ilvl="4" w:tplc="04090003" w:tentative="1">
+      <w:start w:val="1"/>
+      <w:numFmt w:val="bullet"/>
+      <w:lvlText w:val="o"/>
+      <w:lvlJc w:val="left"/>
+      <w:pPr>
+        <w:ind w:left="3600" w:hanging="360"/>
+      </w:pPr>
+      <w:rPr>
+        <w:rFonts w:ascii="Courier New" w:hAnsi="Courier New" w:cs="Courier New" w:hint="default"/>
+      </w:rPr>
+    </w:lvl>
+    <w:lvl w:ilvl="5" w:tplc="04090005" w:tentative="1">
+      <w:start w:val="1"/>
+      <w:numFmt w:val="bullet"/>
+      <w:lvlText w:val=""/>
+      <w:lvlJc w:val="left"/>
+      <w:pPr>
+        <w:ind w:left="4320" w:hanging="360"/>
+      </w:pPr>
+      <w:rPr>
+        <w:rFonts w:ascii="Wingdings" w:hAnsi="Wingdings" w:hint="default"/>
+      </w:rPr>
+    </w:lvl>
+    <w:lvl w:ilvl="6" w:tplc="04090001" w:tentative="1">
+      <w:start w:val="1"/>
+      <w:numFmt w:val="bullet"/>
+      <w:lvlText w:val=""/>
+      <w:lvlJc w:val="left"/>
+      <w:pPr>
+        <w:ind w:left="5040" w:hanging="360"/>
+      </w:pPr>
+      <w:rPr>
+        <w:rFonts w:ascii="Symbol" w:hAnsi="Symbol" w:hint="default"/>
+      </w:rPr>
+    </w:lvl>
+    <w:lvl w:ilvl="7" w:tplc="04090003" w:tentative="1">
+      <w:start w:val="1"/>
+      <w:numFmt w:val="bullet"/>
+      <w:lvlText w:val="o"/>
+      <w:lvlJc w:val="left"/>
+      <w:pPr>
+        <w:ind w:left="5760" w:hanging="360"/>
+      </w:pPr>
+      <w:rPr>
+        <w:rFonts w:ascii="Courier New" w:hAnsi="Courier New" w:cs="Courier New" w:hint="default"/>
+      </w:rPr>
+    </w:lvl>
+    <w:lvl w:ilvl="8" w:tplc="04090005" w:tentative="1">
+      <w:start w:val="1"/>
+      <w:numFmt w:val="bullet"/>
+      <w:lvlText w:val=""/>
+      <w:lvlJc w:val="left"/>
+      <w:pPr>
+        <w:ind w:left="6480" w:hanging="360"/>
+      </w:pPr>
+      <w:rPr>
+        <w:rFonts w:ascii="Wingdings" w:hAnsi="Wingdings" w:hint="default"/>
+      </w:rPr>
+    </w:lvl>
+  </w:abstractNum>
+  <w:abstractNum w:abstractNumId="4">
     <w:nsid w:val="7F6649D1"/>
     <w:multiLevelType w:val="hybridMultilevel"/>
     <w:tmpl w:val="4D68E6DA"/>
@@ -3898,7 +2911,7 @@
     </w:lvl>
   </w:abstractNum>
   <w:num w:numId="1">
-    <w:abstractNumId w:val="3"/>
+    <w:abstractNumId w:val="4"/>
   </w:num>
   <w:num w:numId="2">
     <w:abstractNumId w:val="0"/>
@@ -3908,6 +2921,9 @@
   </w:num>
   <w:num w:numId="4">
     <w:abstractNumId w:val="2"/>
+  </w:num>
+  <w:num w:numId="5">
+    <w:abstractNumId w:val="3"/>
   </w:num>
 </w:numbering>
 </file>

</xml_diff>

<commit_message>
update HR instructions for filtering
</commit_message>
<xml_diff>
--- a/Intern_HR_Instructions.docx
+++ b/Intern_HR_Instructions.docx
@@ -4,7 +4,23 @@
   <w:body>
     <w:p>
       <w:r>
-        <w:t>In the matlab command line type “eeglab” and press enter</w:t>
+        <w:t xml:space="preserve">In the </w:t>
+      </w:r>
+      <w:proofErr w:type="spellStart"/>
+      <w:r>
+        <w:t>matlab</w:t>
+      </w:r>
+      <w:proofErr w:type="spellEnd"/>
+      <w:r>
+        <w:t xml:space="preserve"> command line type “</w:t>
+      </w:r>
+      <w:proofErr w:type="spellStart"/>
+      <w:r>
+        <w:t>eeglab</w:t>
+      </w:r>
+      <w:proofErr w:type="spellEnd"/>
+      <w:r>
+        <w:t>” and press enter</w:t>
       </w:r>
     </w:p>
     <w:p/>
@@ -13,7 +29,21 @@
         <w:rPr>
           <w:u w:val="single"/>
         </w:rPr>
-        <w:t>To extract eeglab data from the Brain Products recording files</w:t>
+        <w:t xml:space="preserve">To extract </w:t>
+      </w:r>
+      <w:proofErr w:type="spellStart"/>
+      <w:r>
+        <w:rPr>
+          <w:u w:val="single"/>
+        </w:rPr>
+        <w:t>eeglab</w:t>
+      </w:r>
+      <w:proofErr w:type="spellEnd"/>
+      <w:r>
+        <w:rPr>
+          <w:u w:val="single"/>
+        </w:rPr>
+        <w:t xml:space="preserve"> data from the Brain Products recording files</w:t>
       </w:r>
       <w:r>
         <w:t>:</w:t>
@@ -21,7 +51,20 @@
     </w:p>
     <w:p>
       <w:r>
-        <w:t>Select File &gt; Import Data &gt; Using EEGLAB functions and plugins &gt; From Brain Vis. Rec. .vhdr file</w:t>
+        <w:t xml:space="preserve">Select File &gt; Import Data &gt; Using EEGLAB functions and plugins &gt; From Brain Vis. </w:t>
+      </w:r>
+      <w:proofErr w:type="gramStart"/>
+      <w:r>
+        <w:t>Rec. .</w:t>
+      </w:r>
+      <w:proofErr w:type="spellStart"/>
+      <w:r>
+        <w:t>vhdr</w:t>
+      </w:r>
+      <w:proofErr w:type="spellEnd"/>
+      <w:proofErr w:type="gramEnd"/>
+      <w:r>
+        <w:t xml:space="preserve"> file</w:t>
       </w:r>
     </w:p>
     <w:p/>
@@ -105,7 +148,35 @@
           <w:szCs w:val="20"/>
           <w:highlight w:val="yellow"/>
         </w:rPr>
-        <w:t>For Resting State: REDWOOD/Blackbird/Intern Folder/ERP/resting_state/[participant id number, i.e., 180]</w:t>
+        <w:t>For Resting State: REDWOOD/Blackbird/Intern Folder/ERP/</w:t>
+      </w:r>
+      <w:proofErr w:type="spellStart"/>
+      <w:r>
+        <w:rPr>
+          <w:sz w:val="20"/>
+          <w:szCs w:val="20"/>
+          <w:highlight w:val="yellow"/>
+        </w:rPr>
+        <w:t>resting_state</w:t>
+      </w:r>
+      <w:proofErr w:type="spellEnd"/>
+      <w:proofErr w:type="gramStart"/>
+      <w:r>
+        <w:rPr>
+          <w:sz w:val="20"/>
+          <w:szCs w:val="20"/>
+          <w:highlight w:val="yellow"/>
+        </w:rPr>
+        <w:t>/[</w:t>
+      </w:r>
+      <w:proofErr w:type="gramEnd"/>
+      <w:r>
+        <w:rPr>
+          <w:sz w:val="20"/>
+          <w:szCs w:val="20"/>
+          <w:highlight w:val="yellow"/>
+        </w:rPr>
+        <w:t>participant id number, i.e., 180]</w:t>
       </w:r>
     </w:p>
     <w:p>
@@ -125,7 +196,23 @@
           <w:sz w:val="20"/>
           <w:szCs w:val="20"/>
         </w:rPr>
-        <w:t xml:space="preserve">For DT: REDWOOD/Blackbird/Intern Folder/ERP/160907-/DT/[participant id number, i.e., 173] </w:t>
+        <w:t>For DT: REDWOOD/Blackbird/Intern Folder/ERP/160907-/DT</w:t>
+      </w:r>
+      <w:proofErr w:type="gramStart"/>
+      <w:r>
+        <w:rPr>
+          <w:sz w:val="20"/>
+          <w:szCs w:val="20"/>
+        </w:rPr>
+        <w:t>/[</w:t>
+      </w:r>
+      <w:proofErr w:type="gramEnd"/>
+      <w:r>
+        <w:rPr>
+          <w:sz w:val="20"/>
+          <w:szCs w:val="20"/>
+        </w:rPr>
+        <w:t xml:space="preserve">participant id number, i.e., 173] </w:t>
       </w:r>
     </w:p>
     <w:p>
@@ -145,7 +232,48 @@
           <w:sz w:val="20"/>
           <w:szCs w:val="20"/>
         </w:rPr>
-        <w:t xml:space="preserve">For eDT_angry: REDWOOD/Blackbird/Intern Folder/ERP/160907-/eDT_angry/[participant id number, i.e., 173] </w:t>
+        <w:t xml:space="preserve">For </w:t>
+      </w:r>
+      <w:proofErr w:type="spellStart"/>
+      <w:r>
+        <w:rPr>
+          <w:sz w:val="20"/>
+          <w:szCs w:val="20"/>
+        </w:rPr>
+        <w:t>eDT_angry</w:t>
+      </w:r>
+      <w:proofErr w:type="spellEnd"/>
+      <w:r>
+        <w:rPr>
+          <w:sz w:val="20"/>
+          <w:szCs w:val="20"/>
+        </w:rPr>
+        <w:t>: REDWOOD/Blackbird/Intern Folder/ERP/160907-/</w:t>
+      </w:r>
+      <w:proofErr w:type="spellStart"/>
+      <w:r>
+        <w:rPr>
+          <w:sz w:val="20"/>
+          <w:szCs w:val="20"/>
+        </w:rPr>
+        <w:t>eDT_angry</w:t>
+      </w:r>
+      <w:proofErr w:type="spellEnd"/>
+      <w:proofErr w:type="gramStart"/>
+      <w:r>
+        <w:rPr>
+          <w:sz w:val="20"/>
+          <w:szCs w:val="20"/>
+        </w:rPr>
+        <w:t>/[</w:t>
+      </w:r>
+      <w:proofErr w:type="gramEnd"/>
+      <w:r>
+        <w:rPr>
+          <w:sz w:val="20"/>
+          <w:szCs w:val="20"/>
+        </w:rPr>
+        <w:t xml:space="preserve">participant id number, i.e., 173] </w:t>
       </w:r>
     </w:p>
     <w:p>
@@ -165,7 +293,48 @@
           <w:sz w:val="20"/>
           <w:szCs w:val="20"/>
         </w:rPr>
-        <w:t xml:space="preserve">For eDT_happy: REDWOOD/Blackbird/Intern Folder/ERP/160907-/eDT_happy/[participant id number, i.e., 173] </w:t>
+        <w:t xml:space="preserve">For </w:t>
+      </w:r>
+      <w:proofErr w:type="spellStart"/>
+      <w:r>
+        <w:rPr>
+          <w:sz w:val="20"/>
+          <w:szCs w:val="20"/>
+        </w:rPr>
+        <w:t>eDT_happy</w:t>
+      </w:r>
+      <w:proofErr w:type="spellEnd"/>
+      <w:r>
+        <w:rPr>
+          <w:sz w:val="20"/>
+          <w:szCs w:val="20"/>
+        </w:rPr>
+        <w:t>: REDWOOD/Blackbird/Intern Folder/ERP/160907-/</w:t>
+      </w:r>
+      <w:proofErr w:type="spellStart"/>
+      <w:r>
+        <w:rPr>
+          <w:sz w:val="20"/>
+          <w:szCs w:val="20"/>
+        </w:rPr>
+        <w:t>eDT_happy</w:t>
+      </w:r>
+      <w:proofErr w:type="spellEnd"/>
+      <w:proofErr w:type="gramStart"/>
+      <w:r>
+        <w:rPr>
+          <w:sz w:val="20"/>
+          <w:szCs w:val="20"/>
+        </w:rPr>
+        <w:t>/[</w:t>
+      </w:r>
+      <w:proofErr w:type="gramEnd"/>
+      <w:r>
+        <w:rPr>
+          <w:sz w:val="20"/>
+          <w:szCs w:val="20"/>
+        </w:rPr>
+        <w:t xml:space="preserve">participant id number, i.e., 173] </w:t>
       </w:r>
     </w:p>
     <w:p>
@@ -185,7 +354,48 @@
           <w:sz w:val="20"/>
           <w:szCs w:val="20"/>
         </w:rPr>
-        <w:t xml:space="preserve">For eDT_calm: REDWOOD/Blackbird/Intern Folder/ERP/160907-/eDT_calm/[participant id number, i.e., 173] </w:t>
+        <w:t xml:space="preserve">For </w:t>
+      </w:r>
+      <w:proofErr w:type="spellStart"/>
+      <w:r>
+        <w:rPr>
+          <w:sz w:val="20"/>
+          <w:szCs w:val="20"/>
+        </w:rPr>
+        <w:t>eDT_calm</w:t>
+      </w:r>
+      <w:proofErr w:type="spellEnd"/>
+      <w:r>
+        <w:rPr>
+          <w:sz w:val="20"/>
+          <w:szCs w:val="20"/>
+        </w:rPr>
+        <w:t>: REDWOOD/Blackbird/Intern Folder/ERP/160907-/</w:t>
+      </w:r>
+      <w:proofErr w:type="spellStart"/>
+      <w:r>
+        <w:rPr>
+          <w:sz w:val="20"/>
+          <w:szCs w:val="20"/>
+        </w:rPr>
+        <w:t>eDT_calm</w:t>
+      </w:r>
+      <w:proofErr w:type="spellEnd"/>
+      <w:proofErr w:type="gramStart"/>
+      <w:r>
+        <w:rPr>
+          <w:sz w:val="20"/>
+          <w:szCs w:val="20"/>
+        </w:rPr>
+        <w:t>/[</w:t>
+      </w:r>
+      <w:proofErr w:type="gramEnd"/>
+      <w:r>
+        <w:rPr>
+          <w:sz w:val="20"/>
+          <w:szCs w:val="20"/>
+        </w:rPr>
+        <w:t xml:space="preserve">participant id number, i.e., 173] </w:t>
       </w:r>
     </w:p>
     <w:p>
@@ -205,7 +415,48 @@
           <w:sz w:val="20"/>
           <w:szCs w:val="20"/>
         </w:rPr>
-        <w:t xml:space="preserve">For eGNG_faces_angry: REDWOOD/Blackbird/Intern Folder/ERP/160907-/eGNG_faces_angry/[participant id number, i.e., 173] </w:t>
+        <w:t xml:space="preserve">For </w:t>
+      </w:r>
+      <w:proofErr w:type="spellStart"/>
+      <w:r>
+        <w:rPr>
+          <w:sz w:val="20"/>
+          <w:szCs w:val="20"/>
+        </w:rPr>
+        <w:t>eGNG_faces_angry</w:t>
+      </w:r>
+      <w:proofErr w:type="spellEnd"/>
+      <w:r>
+        <w:rPr>
+          <w:sz w:val="20"/>
+          <w:szCs w:val="20"/>
+        </w:rPr>
+        <w:t>: REDWOOD/Blackbird/Intern Folder/ERP/160907-/</w:t>
+      </w:r>
+      <w:proofErr w:type="spellStart"/>
+      <w:r>
+        <w:rPr>
+          <w:sz w:val="20"/>
+          <w:szCs w:val="20"/>
+        </w:rPr>
+        <w:t>eGNG_faces_angry</w:t>
+      </w:r>
+      <w:proofErr w:type="spellEnd"/>
+      <w:proofErr w:type="gramStart"/>
+      <w:r>
+        <w:rPr>
+          <w:sz w:val="20"/>
+          <w:szCs w:val="20"/>
+        </w:rPr>
+        <w:t>/[</w:t>
+      </w:r>
+      <w:proofErr w:type="gramEnd"/>
+      <w:r>
+        <w:rPr>
+          <w:sz w:val="20"/>
+          <w:szCs w:val="20"/>
+        </w:rPr>
+        <w:t xml:space="preserve">participant id number, i.e., 173] </w:t>
       </w:r>
     </w:p>
     <w:p>
@@ -225,7 +476,48 @@
           <w:sz w:val="20"/>
           <w:szCs w:val="20"/>
         </w:rPr>
-        <w:t xml:space="preserve">For eGNG_faces_happy: REDWOOD/Blackbird/Intern Folder/ERP/160907-/eGNG_faces_happy/[participant id number, i.e., 173] </w:t>
+        <w:t xml:space="preserve">For </w:t>
+      </w:r>
+      <w:proofErr w:type="spellStart"/>
+      <w:r>
+        <w:rPr>
+          <w:sz w:val="20"/>
+          <w:szCs w:val="20"/>
+        </w:rPr>
+        <w:t>eGNG_faces_happy</w:t>
+      </w:r>
+      <w:proofErr w:type="spellEnd"/>
+      <w:r>
+        <w:rPr>
+          <w:sz w:val="20"/>
+          <w:szCs w:val="20"/>
+        </w:rPr>
+        <w:t>: REDWOOD/Blackbird/Intern Folder/ERP/160907-/</w:t>
+      </w:r>
+      <w:proofErr w:type="spellStart"/>
+      <w:r>
+        <w:rPr>
+          <w:sz w:val="20"/>
+          <w:szCs w:val="20"/>
+        </w:rPr>
+        <w:t>eGNG_faces_happy</w:t>
+      </w:r>
+      <w:proofErr w:type="spellEnd"/>
+      <w:proofErr w:type="gramStart"/>
+      <w:r>
+        <w:rPr>
+          <w:sz w:val="20"/>
+          <w:szCs w:val="20"/>
+        </w:rPr>
+        <w:t>/[</w:t>
+      </w:r>
+      <w:proofErr w:type="gramEnd"/>
+      <w:r>
+        <w:rPr>
+          <w:sz w:val="20"/>
+          <w:szCs w:val="20"/>
+        </w:rPr>
+        <w:t xml:space="preserve">participant id number, i.e., 173] </w:t>
       </w:r>
     </w:p>
     <w:p>
@@ -245,7 +537,48 @@
           <w:sz w:val="20"/>
           <w:szCs w:val="20"/>
         </w:rPr>
-        <w:t xml:space="preserve">For eGNG_IAPS_negative: REDWOOD/Blackbird/Intern Folder/ERP/160907-/eGNG_IAPS_negative/[participant id number, i.e., 173] </w:t>
+        <w:t xml:space="preserve">For </w:t>
+      </w:r>
+      <w:proofErr w:type="spellStart"/>
+      <w:r>
+        <w:rPr>
+          <w:sz w:val="20"/>
+          <w:szCs w:val="20"/>
+        </w:rPr>
+        <w:t>eGNG_IAPS_negative</w:t>
+      </w:r>
+      <w:proofErr w:type="spellEnd"/>
+      <w:r>
+        <w:rPr>
+          <w:sz w:val="20"/>
+          <w:szCs w:val="20"/>
+        </w:rPr>
+        <w:t>: REDWOOD/Blackbird/Intern Folder/ERP/160907-/</w:t>
+      </w:r>
+      <w:proofErr w:type="spellStart"/>
+      <w:r>
+        <w:rPr>
+          <w:sz w:val="20"/>
+          <w:szCs w:val="20"/>
+        </w:rPr>
+        <w:t>eGNG_IAPS_negative</w:t>
+      </w:r>
+      <w:proofErr w:type="spellEnd"/>
+      <w:proofErr w:type="gramStart"/>
+      <w:r>
+        <w:rPr>
+          <w:sz w:val="20"/>
+          <w:szCs w:val="20"/>
+        </w:rPr>
+        <w:t>/[</w:t>
+      </w:r>
+      <w:proofErr w:type="gramEnd"/>
+      <w:r>
+        <w:rPr>
+          <w:sz w:val="20"/>
+          <w:szCs w:val="20"/>
+        </w:rPr>
+        <w:t xml:space="preserve">participant id number, i.e., 173] </w:t>
       </w:r>
     </w:p>
     <w:p>
@@ -265,7 +598,48 @@
           <w:sz w:val="20"/>
           <w:szCs w:val="20"/>
         </w:rPr>
-        <w:t xml:space="preserve">For eGNG_IAPS_positive: REDWOOD/Blackbird/Intern Folder/ERP/160907-/eGNG_IAPS_positive/[participant id number, i.e., 173] </w:t>
+        <w:t xml:space="preserve">For </w:t>
+      </w:r>
+      <w:proofErr w:type="spellStart"/>
+      <w:r>
+        <w:rPr>
+          <w:sz w:val="20"/>
+          <w:szCs w:val="20"/>
+        </w:rPr>
+        <w:t>eGNG_IAPS_positive</w:t>
+      </w:r>
+      <w:proofErr w:type="spellEnd"/>
+      <w:r>
+        <w:rPr>
+          <w:sz w:val="20"/>
+          <w:szCs w:val="20"/>
+        </w:rPr>
+        <w:t>: REDWOOD/Blackbird/Intern Folder/ERP/160907-/</w:t>
+      </w:r>
+      <w:proofErr w:type="spellStart"/>
+      <w:r>
+        <w:rPr>
+          <w:sz w:val="20"/>
+          <w:szCs w:val="20"/>
+        </w:rPr>
+        <w:t>eGNG_IAPS_positive</w:t>
+      </w:r>
+      <w:proofErr w:type="spellEnd"/>
+      <w:proofErr w:type="gramStart"/>
+      <w:r>
+        <w:rPr>
+          <w:sz w:val="20"/>
+          <w:szCs w:val="20"/>
+        </w:rPr>
+        <w:t>/[</w:t>
+      </w:r>
+      <w:proofErr w:type="gramEnd"/>
+      <w:r>
+        <w:rPr>
+          <w:sz w:val="20"/>
+          <w:szCs w:val="20"/>
+        </w:rPr>
+        <w:t xml:space="preserve">participant id number, i.e., 173] </w:t>
       </w:r>
     </w:p>
     <w:p>
@@ -285,7 +659,23 @@
           <w:sz w:val="20"/>
           <w:szCs w:val="20"/>
         </w:rPr>
-        <w:t>For GNG: REDWOOD/Blackbird/Intern Folder/ERP/160907-/GNG/[participant id number, i.e., 173]</w:t>
+        <w:t>For GNG: REDWOOD/Blackbird/Intern Folder/ERP/160907-/GNG</w:t>
+      </w:r>
+      <w:proofErr w:type="gramStart"/>
+      <w:r>
+        <w:rPr>
+          <w:sz w:val="20"/>
+          <w:szCs w:val="20"/>
+        </w:rPr>
+        <w:t>/[</w:t>
+      </w:r>
+      <w:proofErr w:type="gramEnd"/>
+      <w:r>
+        <w:rPr>
+          <w:sz w:val="20"/>
+          <w:szCs w:val="20"/>
+        </w:rPr>
+        <w:t>participant id number, i.e., 173]</w:t>
       </w:r>
     </w:p>
     <w:p/>
@@ -314,7 +704,25 @@
           <w:highlight w:val="yellow"/>
         </w:rPr>
         <w:lastRenderedPageBreak/>
-        <w:t>For Resting State there is only one file</w:t>
+        <w:t xml:space="preserve">For Resting </w:t>
+      </w:r>
+      <w:proofErr w:type="gramStart"/>
+      <w:r>
+        <w:rPr>
+          <w:sz w:val="20"/>
+          <w:szCs w:val="20"/>
+          <w:highlight w:val="yellow"/>
+        </w:rPr>
+        <w:t>State</w:t>
+      </w:r>
+      <w:proofErr w:type="gramEnd"/>
+      <w:r>
+        <w:rPr>
+          <w:sz w:val="20"/>
+          <w:szCs w:val="20"/>
+          <w:highlight w:val="yellow"/>
+        </w:rPr>
+        <w:t xml:space="preserve"> there is only one file</w:t>
       </w:r>
     </w:p>
     <w:p>
@@ -334,7 +742,23 @@
           <w:sz w:val="20"/>
           <w:szCs w:val="20"/>
         </w:rPr>
-        <w:t>For DT start with: DT_blue_session1_[participant id number, i.e., 173]</w:t>
+        <w:t>For DT start with: DT_blue_session1</w:t>
+      </w:r>
+      <w:proofErr w:type="gramStart"/>
+      <w:r>
+        <w:rPr>
+          <w:sz w:val="20"/>
+          <w:szCs w:val="20"/>
+        </w:rPr>
+        <w:t>_[</w:t>
+      </w:r>
+      <w:proofErr w:type="gramEnd"/>
+      <w:r>
+        <w:rPr>
+          <w:sz w:val="20"/>
+          <w:szCs w:val="20"/>
+        </w:rPr>
+        <w:t>participant id number, i.e., 173]</w:t>
       </w:r>
     </w:p>
     <w:p>
@@ -354,7 +778,39 @@
           <w:sz w:val="20"/>
           <w:szCs w:val="20"/>
         </w:rPr>
-        <w:t>For eDT_angry start with: eDT_Angry_Session1_[participant id number, i.e., 173]</w:t>
+        <w:t xml:space="preserve">For </w:t>
+      </w:r>
+      <w:proofErr w:type="spellStart"/>
+      <w:r>
+        <w:rPr>
+          <w:sz w:val="20"/>
+          <w:szCs w:val="20"/>
+        </w:rPr>
+        <w:t>eDT_angry</w:t>
+      </w:r>
+      <w:proofErr w:type="spellEnd"/>
+      <w:r>
+        <w:rPr>
+          <w:sz w:val="20"/>
+          <w:szCs w:val="20"/>
+        </w:rPr>
+        <w:t xml:space="preserve"> start with: eDT_Angry_Session1</w:t>
+      </w:r>
+      <w:proofErr w:type="gramStart"/>
+      <w:r>
+        <w:rPr>
+          <w:sz w:val="20"/>
+          <w:szCs w:val="20"/>
+        </w:rPr>
+        <w:t>_[</w:t>
+      </w:r>
+      <w:proofErr w:type="gramEnd"/>
+      <w:r>
+        <w:rPr>
+          <w:sz w:val="20"/>
+          <w:szCs w:val="20"/>
+        </w:rPr>
+        <w:t>participant id number, i.e., 173]</w:t>
       </w:r>
     </w:p>
     <w:p>
@@ -374,7 +830,39 @@
           <w:sz w:val="20"/>
           <w:szCs w:val="20"/>
         </w:rPr>
-        <w:t>For eDT_calm start with: eDT_Calm_Session1_[participant id number, i.e., 173]</w:t>
+        <w:t xml:space="preserve">For </w:t>
+      </w:r>
+      <w:proofErr w:type="spellStart"/>
+      <w:r>
+        <w:rPr>
+          <w:sz w:val="20"/>
+          <w:szCs w:val="20"/>
+        </w:rPr>
+        <w:t>eDT_calm</w:t>
+      </w:r>
+      <w:proofErr w:type="spellEnd"/>
+      <w:r>
+        <w:rPr>
+          <w:sz w:val="20"/>
+          <w:szCs w:val="20"/>
+        </w:rPr>
+        <w:t xml:space="preserve"> start with: eDT_Calm_Session1</w:t>
+      </w:r>
+      <w:proofErr w:type="gramStart"/>
+      <w:r>
+        <w:rPr>
+          <w:sz w:val="20"/>
+          <w:szCs w:val="20"/>
+        </w:rPr>
+        <w:t>_[</w:t>
+      </w:r>
+      <w:proofErr w:type="gramEnd"/>
+      <w:r>
+        <w:rPr>
+          <w:sz w:val="20"/>
+          <w:szCs w:val="20"/>
+        </w:rPr>
+        <w:t>participant id number, i.e., 173]</w:t>
       </w:r>
     </w:p>
     <w:p>
@@ -394,7 +882,39 @@
           <w:sz w:val="20"/>
           <w:szCs w:val="20"/>
         </w:rPr>
-        <w:t>For eDT_happy start with: eDT_Happy_Session1_[participant id number, i.e., 173]</w:t>
+        <w:t xml:space="preserve">For </w:t>
+      </w:r>
+      <w:proofErr w:type="spellStart"/>
+      <w:r>
+        <w:rPr>
+          <w:sz w:val="20"/>
+          <w:szCs w:val="20"/>
+        </w:rPr>
+        <w:t>eDT_happy</w:t>
+      </w:r>
+      <w:proofErr w:type="spellEnd"/>
+      <w:r>
+        <w:rPr>
+          <w:sz w:val="20"/>
+          <w:szCs w:val="20"/>
+        </w:rPr>
+        <w:t xml:space="preserve"> start with: eDT_Happy_Session1</w:t>
+      </w:r>
+      <w:proofErr w:type="gramStart"/>
+      <w:r>
+        <w:rPr>
+          <w:sz w:val="20"/>
+          <w:szCs w:val="20"/>
+        </w:rPr>
+        <w:t>_[</w:t>
+      </w:r>
+      <w:proofErr w:type="gramEnd"/>
+      <w:r>
+        <w:rPr>
+          <w:sz w:val="20"/>
+          <w:szCs w:val="20"/>
+        </w:rPr>
+        <w:t>participant id number, i.e., 173]</w:t>
       </w:r>
     </w:p>
     <w:p>
@@ -414,7 +934,39 @@
           <w:sz w:val="20"/>
           <w:szCs w:val="20"/>
         </w:rPr>
-        <w:t>For eGNG_faces_angry start with: eGNG_Angry_Session1_[participant id number, i.e., 173]</w:t>
+        <w:t xml:space="preserve">For </w:t>
+      </w:r>
+      <w:proofErr w:type="spellStart"/>
+      <w:r>
+        <w:rPr>
+          <w:sz w:val="20"/>
+          <w:szCs w:val="20"/>
+        </w:rPr>
+        <w:t>eGNG_faces_angry</w:t>
+      </w:r>
+      <w:proofErr w:type="spellEnd"/>
+      <w:r>
+        <w:rPr>
+          <w:sz w:val="20"/>
+          <w:szCs w:val="20"/>
+        </w:rPr>
+        <w:t xml:space="preserve"> start with: eGNG_Angry_Session1</w:t>
+      </w:r>
+      <w:proofErr w:type="gramStart"/>
+      <w:r>
+        <w:rPr>
+          <w:sz w:val="20"/>
+          <w:szCs w:val="20"/>
+        </w:rPr>
+        <w:t>_[</w:t>
+      </w:r>
+      <w:proofErr w:type="gramEnd"/>
+      <w:r>
+        <w:rPr>
+          <w:sz w:val="20"/>
+          <w:szCs w:val="20"/>
+        </w:rPr>
+        <w:t>participant id number, i.e., 173]</w:t>
       </w:r>
     </w:p>
     <w:p>
@@ -434,7 +986,39 @@
           <w:sz w:val="20"/>
           <w:szCs w:val="20"/>
         </w:rPr>
-        <w:t>For eGNG_faces_happy start with: eGNG_Happy_Session1_[participant id number, i.e., 173]</w:t>
+        <w:t xml:space="preserve">For </w:t>
+      </w:r>
+      <w:proofErr w:type="spellStart"/>
+      <w:r>
+        <w:rPr>
+          <w:sz w:val="20"/>
+          <w:szCs w:val="20"/>
+        </w:rPr>
+        <w:t>eGNG_faces_happy</w:t>
+      </w:r>
+      <w:proofErr w:type="spellEnd"/>
+      <w:r>
+        <w:rPr>
+          <w:sz w:val="20"/>
+          <w:szCs w:val="20"/>
+        </w:rPr>
+        <w:t xml:space="preserve"> start with: eGNG_Happy_Session1</w:t>
+      </w:r>
+      <w:proofErr w:type="gramStart"/>
+      <w:r>
+        <w:rPr>
+          <w:sz w:val="20"/>
+          <w:szCs w:val="20"/>
+        </w:rPr>
+        <w:t>_[</w:t>
+      </w:r>
+      <w:proofErr w:type="gramEnd"/>
+      <w:r>
+        <w:rPr>
+          <w:sz w:val="20"/>
+          <w:szCs w:val="20"/>
+        </w:rPr>
+        <w:t>participant id number, i.e., 173]</w:t>
       </w:r>
     </w:p>
     <w:p>
@@ -454,7 +1038,39 @@
           <w:sz w:val="20"/>
           <w:szCs w:val="20"/>
         </w:rPr>
-        <w:t>For eGNG_IAPS_negative start with: eGNG_IAPS_negative_Session1_[participant id number, i.e., 173]</w:t>
+        <w:t xml:space="preserve">For </w:t>
+      </w:r>
+      <w:proofErr w:type="spellStart"/>
+      <w:r>
+        <w:rPr>
+          <w:sz w:val="20"/>
+          <w:szCs w:val="20"/>
+        </w:rPr>
+        <w:t>eGNG_IAPS_negative</w:t>
+      </w:r>
+      <w:proofErr w:type="spellEnd"/>
+      <w:r>
+        <w:rPr>
+          <w:sz w:val="20"/>
+          <w:szCs w:val="20"/>
+        </w:rPr>
+        <w:t xml:space="preserve"> start with: eGNG_IAPS_negative_Session1</w:t>
+      </w:r>
+      <w:proofErr w:type="gramStart"/>
+      <w:r>
+        <w:rPr>
+          <w:sz w:val="20"/>
+          <w:szCs w:val="20"/>
+        </w:rPr>
+        <w:t>_[</w:t>
+      </w:r>
+      <w:proofErr w:type="gramEnd"/>
+      <w:r>
+        <w:rPr>
+          <w:sz w:val="20"/>
+          <w:szCs w:val="20"/>
+        </w:rPr>
+        <w:t>participant id number, i.e., 173]</w:t>
       </w:r>
     </w:p>
     <w:p>
@@ -474,7 +1090,39 @@
           <w:sz w:val="20"/>
           <w:szCs w:val="20"/>
         </w:rPr>
-        <w:t>For eGNG_IAPS_positive start with: eGNG_IAPS_positive_Session1_[participant id number, i.e., 173]</w:t>
+        <w:t xml:space="preserve">For </w:t>
+      </w:r>
+      <w:proofErr w:type="spellStart"/>
+      <w:r>
+        <w:rPr>
+          <w:sz w:val="20"/>
+          <w:szCs w:val="20"/>
+        </w:rPr>
+        <w:t>eGNG_IAPS_positive</w:t>
+      </w:r>
+      <w:proofErr w:type="spellEnd"/>
+      <w:r>
+        <w:rPr>
+          <w:sz w:val="20"/>
+          <w:szCs w:val="20"/>
+        </w:rPr>
+        <w:t xml:space="preserve"> start with: eGNG_IAPS_positive_Session1</w:t>
+      </w:r>
+      <w:proofErr w:type="gramStart"/>
+      <w:r>
+        <w:rPr>
+          <w:sz w:val="20"/>
+          <w:szCs w:val="20"/>
+        </w:rPr>
+        <w:t>_[</w:t>
+      </w:r>
+      <w:proofErr w:type="gramEnd"/>
+      <w:r>
+        <w:rPr>
+          <w:sz w:val="20"/>
+          <w:szCs w:val="20"/>
+        </w:rPr>
+        <w:t>participant id number, i.e., 173]</w:t>
       </w:r>
     </w:p>
     <w:p>
@@ -494,7 +1142,23 @@
           <w:sz w:val="20"/>
           <w:szCs w:val="20"/>
         </w:rPr>
-        <w:t>For GNG start with: GNG_Session1_[participant id number, i.e., 173]</w:t>
+        <w:t>For GNG start with: GNG_Session1</w:t>
+      </w:r>
+      <w:proofErr w:type="gramStart"/>
+      <w:r>
+        <w:rPr>
+          <w:sz w:val="20"/>
+          <w:szCs w:val="20"/>
+        </w:rPr>
+        <w:t>_[</w:t>
+      </w:r>
+      <w:proofErr w:type="gramEnd"/>
+      <w:r>
+        <w:rPr>
+          <w:sz w:val="20"/>
+          <w:szCs w:val="20"/>
+        </w:rPr>
+        <w:t>participant id number, i.e., 173]</w:t>
       </w:r>
     </w:p>
     <w:p/>
@@ -582,7 +1246,15 @@
         <w:t>“</w:t>
       </w:r>
       <w:r>
-        <w:t>eDT_Happy_Session1_[participant id number, i.e., 173]</w:t>
+        <w:t>eDT_Happy_Session1</w:t>
+      </w:r>
+      <w:proofErr w:type="gramStart"/>
+      <w:r>
+        <w:t>_[</w:t>
+      </w:r>
+      <w:proofErr w:type="gramEnd"/>
+      <w:r>
+        <w:t>participant id number, i.e., 173]</w:t>
       </w:r>
       <w:r>
         <w:t>”</w:t>
@@ -623,7 +1295,23 @@
           <w:sz w:val="20"/>
           <w:szCs w:val="20"/>
         </w:rPr>
-        <w:t>For DT there are 6 sessions</w:t>
+        <w:t xml:space="preserve">For </w:t>
+      </w:r>
+      <w:proofErr w:type="gramStart"/>
+      <w:r>
+        <w:rPr>
+          <w:sz w:val="20"/>
+          <w:szCs w:val="20"/>
+        </w:rPr>
+        <w:t>DT</w:t>
+      </w:r>
+      <w:proofErr w:type="gramEnd"/>
+      <w:r>
+        <w:rPr>
+          <w:sz w:val="20"/>
+          <w:szCs w:val="20"/>
+        </w:rPr>
+        <w:t xml:space="preserve"> there are 6 sessions</w:t>
       </w:r>
     </w:p>
     <w:p>
@@ -643,7 +1331,23 @@
           <w:sz w:val="20"/>
           <w:szCs w:val="20"/>
         </w:rPr>
-        <w:t xml:space="preserve">For eDT_angry there are 2 sessions </w:t>
+        <w:t xml:space="preserve">For </w:t>
+      </w:r>
+      <w:proofErr w:type="spellStart"/>
+      <w:r>
+        <w:rPr>
+          <w:sz w:val="20"/>
+          <w:szCs w:val="20"/>
+        </w:rPr>
+        <w:t>eDT_angry</w:t>
+      </w:r>
+      <w:proofErr w:type="spellEnd"/>
+      <w:r>
+        <w:rPr>
+          <w:sz w:val="20"/>
+          <w:szCs w:val="20"/>
+        </w:rPr>
+        <w:t xml:space="preserve"> there are 2 sessions </w:t>
       </w:r>
     </w:p>
     <w:p>
@@ -663,7 +1367,23 @@
           <w:sz w:val="20"/>
           <w:szCs w:val="20"/>
         </w:rPr>
-        <w:t xml:space="preserve">For eDT_calm there are 2 sessions </w:t>
+        <w:t xml:space="preserve">For </w:t>
+      </w:r>
+      <w:proofErr w:type="spellStart"/>
+      <w:r>
+        <w:rPr>
+          <w:sz w:val="20"/>
+          <w:szCs w:val="20"/>
+        </w:rPr>
+        <w:t>eDT_calm</w:t>
+      </w:r>
+      <w:proofErr w:type="spellEnd"/>
+      <w:r>
+        <w:rPr>
+          <w:sz w:val="20"/>
+          <w:szCs w:val="20"/>
+        </w:rPr>
+        <w:t xml:space="preserve"> there are 2 sessions </w:t>
       </w:r>
     </w:p>
     <w:p>
@@ -683,7 +1403,23 @@
           <w:sz w:val="20"/>
           <w:szCs w:val="20"/>
         </w:rPr>
-        <w:t>For eDT_happy there are 2 sessions</w:t>
+        <w:t xml:space="preserve">For </w:t>
+      </w:r>
+      <w:proofErr w:type="spellStart"/>
+      <w:r>
+        <w:rPr>
+          <w:sz w:val="20"/>
+          <w:szCs w:val="20"/>
+        </w:rPr>
+        <w:t>eDT_happy</w:t>
+      </w:r>
+      <w:proofErr w:type="spellEnd"/>
+      <w:r>
+        <w:rPr>
+          <w:sz w:val="20"/>
+          <w:szCs w:val="20"/>
+        </w:rPr>
+        <w:t xml:space="preserve"> there are 2 sessions</w:t>
       </w:r>
     </w:p>
     <w:p>
@@ -703,7 +1439,23 @@
           <w:sz w:val="20"/>
           <w:szCs w:val="20"/>
         </w:rPr>
-        <w:t>For eGNG_faces_angry there are 5 sessions for CARPP participants, 2 sessions for BETTA participants</w:t>
+        <w:t xml:space="preserve">For </w:t>
+      </w:r>
+      <w:proofErr w:type="spellStart"/>
+      <w:r>
+        <w:rPr>
+          <w:sz w:val="20"/>
+          <w:szCs w:val="20"/>
+        </w:rPr>
+        <w:t>eGNG_faces_angry</w:t>
+      </w:r>
+      <w:proofErr w:type="spellEnd"/>
+      <w:r>
+        <w:rPr>
+          <w:sz w:val="20"/>
+          <w:szCs w:val="20"/>
+        </w:rPr>
+        <w:t xml:space="preserve"> there are 5 sessions for CARPP participants, 2 sessions for BETTA participants</w:t>
       </w:r>
     </w:p>
     <w:p>
@@ -723,7 +1475,23 @@
           <w:sz w:val="20"/>
           <w:szCs w:val="20"/>
         </w:rPr>
-        <w:t xml:space="preserve">For eGNG_faces_happy there are 5 sessions for CARPP participants, 2 sessions for BETTA participants </w:t>
+        <w:t xml:space="preserve">For </w:t>
+      </w:r>
+      <w:proofErr w:type="spellStart"/>
+      <w:r>
+        <w:rPr>
+          <w:sz w:val="20"/>
+          <w:szCs w:val="20"/>
+        </w:rPr>
+        <w:t>eGNG_faces_happy</w:t>
+      </w:r>
+      <w:proofErr w:type="spellEnd"/>
+      <w:r>
+        <w:rPr>
+          <w:sz w:val="20"/>
+          <w:szCs w:val="20"/>
+        </w:rPr>
+        <w:t xml:space="preserve"> there are 5 sessions for CARPP participants, 2 sessions for BETTA participants </w:t>
       </w:r>
     </w:p>
     <w:p>
@@ -743,7 +1511,23 @@
           <w:sz w:val="20"/>
           <w:szCs w:val="20"/>
         </w:rPr>
-        <w:t xml:space="preserve">For eGNG_IAPS_negative there are 2 sessions </w:t>
+        <w:t xml:space="preserve">For </w:t>
+      </w:r>
+      <w:proofErr w:type="spellStart"/>
+      <w:r>
+        <w:rPr>
+          <w:sz w:val="20"/>
+          <w:szCs w:val="20"/>
+        </w:rPr>
+        <w:t>eGNG_IAPS_negative</w:t>
+      </w:r>
+      <w:proofErr w:type="spellEnd"/>
+      <w:r>
+        <w:rPr>
+          <w:sz w:val="20"/>
+          <w:szCs w:val="20"/>
+        </w:rPr>
+        <w:t xml:space="preserve"> there are 2 sessions </w:t>
       </w:r>
     </w:p>
     <w:p>
@@ -763,7 +1547,23 @@
           <w:sz w:val="20"/>
           <w:szCs w:val="20"/>
         </w:rPr>
-        <w:t>For eGNG_IAPS_positive there are 2 sessions</w:t>
+        <w:t xml:space="preserve">For </w:t>
+      </w:r>
+      <w:proofErr w:type="spellStart"/>
+      <w:r>
+        <w:rPr>
+          <w:sz w:val="20"/>
+          <w:szCs w:val="20"/>
+        </w:rPr>
+        <w:t>eGNG_IAPS_positive</w:t>
+      </w:r>
+      <w:proofErr w:type="spellEnd"/>
+      <w:r>
+        <w:rPr>
+          <w:sz w:val="20"/>
+          <w:szCs w:val="20"/>
+        </w:rPr>
+        <w:t xml:space="preserve"> there are 2 sessions</w:t>
       </w:r>
     </w:p>
     <w:p>
@@ -888,7 +1688,23 @@
           <w:sz w:val="20"/>
           <w:szCs w:val="20"/>
         </w:rPr>
-        <w:t xml:space="preserve">For eDT_angry enter 1:2 in the dialogue box and press “okay” </w:t>
+        <w:t xml:space="preserve">For </w:t>
+      </w:r>
+      <w:proofErr w:type="spellStart"/>
+      <w:r>
+        <w:rPr>
+          <w:sz w:val="20"/>
+          <w:szCs w:val="20"/>
+        </w:rPr>
+        <w:t>eDT_angry</w:t>
+      </w:r>
+      <w:proofErr w:type="spellEnd"/>
+      <w:r>
+        <w:rPr>
+          <w:sz w:val="20"/>
+          <w:szCs w:val="20"/>
+        </w:rPr>
+        <w:t xml:space="preserve"> enter 1:2 in the dialogue box and press “okay” </w:t>
       </w:r>
     </w:p>
     <w:p>
@@ -908,7 +1724,23 @@
           <w:sz w:val="20"/>
           <w:szCs w:val="20"/>
         </w:rPr>
-        <w:t xml:space="preserve">For eDT_calm enter 1:2 in the dialogue box and press “okay” </w:t>
+        <w:t xml:space="preserve">For </w:t>
+      </w:r>
+      <w:proofErr w:type="spellStart"/>
+      <w:r>
+        <w:rPr>
+          <w:sz w:val="20"/>
+          <w:szCs w:val="20"/>
+        </w:rPr>
+        <w:t>eDT_calm</w:t>
+      </w:r>
+      <w:proofErr w:type="spellEnd"/>
+      <w:r>
+        <w:rPr>
+          <w:sz w:val="20"/>
+          <w:szCs w:val="20"/>
+        </w:rPr>
+        <w:t xml:space="preserve"> enter 1:2 in the dialogue box and press “okay” </w:t>
       </w:r>
     </w:p>
     <w:p>
@@ -928,7 +1760,23 @@
           <w:sz w:val="20"/>
           <w:szCs w:val="20"/>
         </w:rPr>
-        <w:t xml:space="preserve">For eDT_happy enter 1:2 in the dialogue box and press “okay” </w:t>
+        <w:t xml:space="preserve">For </w:t>
+      </w:r>
+      <w:proofErr w:type="spellStart"/>
+      <w:r>
+        <w:rPr>
+          <w:sz w:val="20"/>
+          <w:szCs w:val="20"/>
+        </w:rPr>
+        <w:t>eDT_happy</w:t>
+      </w:r>
+      <w:proofErr w:type="spellEnd"/>
+      <w:r>
+        <w:rPr>
+          <w:sz w:val="20"/>
+          <w:szCs w:val="20"/>
+        </w:rPr>
+        <w:t xml:space="preserve"> enter 1:2 in the dialogue box and press “okay” </w:t>
       </w:r>
     </w:p>
     <w:p>
@@ -948,14 +1796,30 @@
           <w:sz w:val="20"/>
           <w:szCs w:val="20"/>
         </w:rPr>
-        <w:t>For eGNG_faces_</w:t>
-      </w:r>
-      <w:r>
-        <w:rPr>
-          <w:sz w:val="20"/>
-          <w:szCs w:val="20"/>
-        </w:rPr>
-        <w:t>angry enter 1:5</w:t>
+        <w:t xml:space="preserve">For </w:t>
+      </w:r>
+      <w:proofErr w:type="spellStart"/>
+      <w:r>
+        <w:rPr>
+          <w:sz w:val="20"/>
+          <w:szCs w:val="20"/>
+        </w:rPr>
+        <w:t>eGNG_faces_</w:t>
+      </w:r>
+      <w:r>
+        <w:rPr>
+          <w:sz w:val="20"/>
+          <w:szCs w:val="20"/>
+        </w:rPr>
+        <w:t>angry</w:t>
+      </w:r>
+      <w:proofErr w:type="spellEnd"/>
+      <w:r>
+        <w:rPr>
+          <w:sz w:val="20"/>
+          <w:szCs w:val="20"/>
+        </w:rPr>
+        <w:t xml:space="preserve"> enter 1:5</w:t>
       </w:r>
       <w:r>
         <w:rPr>
@@ -982,7 +1846,39 @@
           <w:sz w:val="20"/>
           <w:szCs w:val="20"/>
         </w:rPr>
-        <w:t xml:space="preserve">For eGNG_faces_happy enter 1:5 or 1:2 (depending on number of sessions)in the dialogue box and “okay” </w:t>
+        <w:t xml:space="preserve">For </w:t>
+      </w:r>
+      <w:proofErr w:type="spellStart"/>
+      <w:r>
+        <w:rPr>
+          <w:sz w:val="20"/>
+          <w:szCs w:val="20"/>
+        </w:rPr>
+        <w:t>eGNG_faces_happy</w:t>
+      </w:r>
+      <w:proofErr w:type="spellEnd"/>
+      <w:r>
+        <w:rPr>
+          <w:sz w:val="20"/>
+          <w:szCs w:val="20"/>
+        </w:rPr>
+        <w:t xml:space="preserve"> enter 1:5 or 1:2 (depending on number of </w:t>
+      </w:r>
+      <w:proofErr w:type="gramStart"/>
+      <w:r>
+        <w:rPr>
+          <w:sz w:val="20"/>
+          <w:szCs w:val="20"/>
+        </w:rPr>
+        <w:t>sessions)in</w:t>
+      </w:r>
+      <w:proofErr w:type="gramEnd"/>
+      <w:r>
+        <w:rPr>
+          <w:sz w:val="20"/>
+          <w:szCs w:val="20"/>
+        </w:rPr>
+        <w:t xml:space="preserve"> the dialogue box and “okay” </w:t>
       </w:r>
     </w:p>
     <w:p>
@@ -1002,7 +1898,23 @@
           <w:sz w:val="20"/>
           <w:szCs w:val="20"/>
         </w:rPr>
-        <w:t xml:space="preserve">For eGNG_IAPS_negative enter 1:2 in the dialogue box and press “okay” </w:t>
+        <w:t xml:space="preserve">For </w:t>
+      </w:r>
+      <w:proofErr w:type="spellStart"/>
+      <w:r>
+        <w:rPr>
+          <w:sz w:val="20"/>
+          <w:szCs w:val="20"/>
+        </w:rPr>
+        <w:t>eGNG_IAPS_negative</w:t>
+      </w:r>
+      <w:proofErr w:type="spellEnd"/>
+      <w:r>
+        <w:rPr>
+          <w:sz w:val="20"/>
+          <w:szCs w:val="20"/>
+        </w:rPr>
+        <w:t xml:space="preserve"> enter 1:2 in the dialogue box and press “okay” </w:t>
       </w:r>
     </w:p>
     <w:p>
@@ -1022,7 +1934,23 @@
           <w:sz w:val="20"/>
           <w:szCs w:val="20"/>
         </w:rPr>
-        <w:t xml:space="preserve">For eGNG_IAPS_positive enter 1:2 in the dialogue box and press “okay” </w:t>
+        <w:t xml:space="preserve">For </w:t>
+      </w:r>
+      <w:proofErr w:type="spellStart"/>
+      <w:r>
+        <w:rPr>
+          <w:sz w:val="20"/>
+          <w:szCs w:val="20"/>
+        </w:rPr>
+        <w:t>eGNG_IAPS_positive</w:t>
+      </w:r>
+      <w:proofErr w:type="spellEnd"/>
+      <w:r>
+        <w:rPr>
+          <w:sz w:val="20"/>
+          <w:szCs w:val="20"/>
+        </w:rPr>
+        <w:t xml:space="preserve"> enter 1:2 in the dialogue box and press “okay” </w:t>
       </w:r>
     </w:p>
     <w:p>
@@ -1042,7 +1970,23 @@
           <w:sz w:val="20"/>
           <w:szCs w:val="20"/>
         </w:rPr>
-        <w:t>For GNG enter 1:5, or 1:2 (depending on number of sessions)in the dialogue box and press “okay”</w:t>
+        <w:t xml:space="preserve">For GNG enter 1:5, or 1:2 (depending on number of </w:t>
+      </w:r>
+      <w:proofErr w:type="gramStart"/>
+      <w:r>
+        <w:rPr>
+          <w:sz w:val="20"/>
+          <w:szCs w:val="20"/>
+        </w:rPr>
+        <w:t>sessions)in</w:t>
+      </w:r>
+      <w:proofErr w:type="gramEnd"/>
+      <w:r>
+        <w:rPr>
+          <w:sz w:val="20"/>
+          <w:szCs w:val="20"/>
+        </w:rPr>
+        <w:t xml:space="preserve"> the dialogue box and press “okay”</w:t>
       </w:r>
     </w:p>
     <w:p>
@@ -1108,8 +2052,13 @@
         <w:t>N</w:t>
       </w:r>
       <w:r>
-        <w:t>ame it with the [task]_[</w:t>
-      </w:r>
+        <w:t>ame it with the [task]</w:t>
+      </w:r>
+      <w:proofErr w:type="gramStart"/>
+      <w:r>
+        <w:t>_[</w:t>
+      </w:r>
+      <w:proofErr w:type="gramEnd"/>
       <w:r>
         <w:t>participant id</w:t>
       </w:r>
@@ -1201,8 +2150,13 @@
         <w:t xml:space="preserve">Name after </w:t>
       </w:r>
       <w:r>
-        <w:t>[task]_[</w:t>
-      </w:r>
+        <w:t>[task]</w:t>
+      </w:r>
+      <w:proofErr w:type="gramStart"/>
+      <w:r>
+        <w:t>_[</w:t>
+      </w:r>
+      <w:proofErr w:type="gramEnd"/>
       <w:r>
         <w:t>participant id</w:t>
       </w:r>
@@ -1239,7 +2193,92 @@
     <w:p/>
     <w:p>
       <w:r>
-        <w:t>Tools &gt; Remove Baseline</w:t>
+        <w:t>ERPLAB &gt; Filter &amp; Frequency Tools &gt; Filters for EEG data</w:t>
+      </w:r>
+    </w:p>
+    <w:p>
+      <w:r>
+        <w:t>Make screen look like this:</w:t>
+      </w:r>
+    </w:p>
+    <w:p/>
+    <w:p>
+      <w:r>
+        <w:rPr>
+          <w:noProof/>
+        </w:rPr>
+        <w:drawing>
+          <wp:inline distT="0" distB="0" distL="0" distR="0" wp14:anchorId="5AE9481F" wp14:editId="7DA167D4">
+            <wp:extent cx="5943600" cy="4681220"/>
+            <wp:effectExtent l="0" t="0" r="0" b="0"/>
+            <wp:docPr id="19" name="Picture 19"/>
+            <wp:cNvGraphicFramePr>
+              <a:graphicFrameLocks xmlns:a="http://schemas.openxmlformats.org/drawingml/2006/main" noChangeAspect="1"/>
+            </wp:cNvGraphicFramePr>
+            <a:graphic xmlns:a="http://schemas.openxmlformats.org/drawingml/2006/main">
+              <a:graphicData uri="http://schemas.openxmlformats.org/drawingml/2006/picture">
+                <pic:pic xmlns:pic="http://schemas.openxmlformats.org/drawingml/2006/picture">
+                  <pic:nvPicPr>
+                    <pic:cNvPr id="19" name="Screen Shot 2017-11-10 at 2.24.26 PM.png"/>
+                    <pic:cNvPicPr/>
+                  </pic:nvPicPr>
+                  <pic:blipFill>
+                    <a:blip r:embed="rId10">
+                      <a:extLst>
+                        <a:ext uri="{28A0092B-C50C-407E-A947-70E740481C1C}">
+                          <a14:useLocalDpi xmlns:a14="http://schemas.microsoft.com/office/drawing/2010/main" val="0"/>
+                        </a:ext>
+                      </a:extLst>
+                    </a:blip>
+                    <a:stretch>
+                      <a:fillRect/>
+                    </a:stretch>
+                  </pic:blipFill>
+                  <pic:spPr>
+                    <a:xfrm>
+                      <a:off x="0" y="0"/>
+                      <a:ext cx="5943600" cy="4681220"/>
+                    </a:xfrm>
+                    <a:prstGeom prst="rect">
+                      <a:avLst/>
+                    </a:prstGeom>
+                  </pic:spPr>
+                </pic:pic>
+              </a:graphicData>
+            </a:graphic>
+          </wp:inline>
+        </w:drawing>
+      </w:r>
+    </w:p>
+    <w:p/>
+    <w:p>
+      <w:r>
+        <w:t xml:space="preserve">Click apply. Name it: [Task, e.g., </w:t>
+      </w:r>
+      <w:proofErr w:type="spellStart"/>
+      <w:proofErr w:type="gramStart"/>
+      <w:r>
+        <w:t>RestingState</w:t>
+      </w:r>
+      <w:proofErr w:type="spellEnd"/>
+      <w:r>
+        <w:t>]</w:t>
+      </w:r>
+      <w:r>
+        <w:t>_</w:t>
+      </w:r>
+      <w:proofErr w:type="gramEnd"/>
+      <w:r>
+        <w:t xml:space="preserve">[id number, e.g., </w:t>
+      </w:r>
+      <w:r>
+        <w:t>886</w:t>
+      </w:r>
+      <w:r>
+        <w:t>]</w:t>
+      </w:r>
+      <w:r>
+        <w:t>_HR_filt_1hz</w:t>
       </w:r>
     </w:p>
     <w:p/>
@@ -1250,13 +2289,24 @@
     </w:p>
     <w:p>
       <w:r>
-        <w:t>Name after [task]_[</w:t>
-      </w:r>
+        <w:t>Name after [task]</w:t>
+      </w:r>
+      <w:proofErr w:type="gramStart"/>
+      <w:r>
+        <w:t>_[</w:t>
+      </w:r>
+      <w:proofErr w:type="gramEnd"/>
       <w:r>
         <w:t>participant id</w:t>
       </w:r>
       <w:r>
-        <w:t xml:space="preserve">]_HR_rmbl i.e., </w:t>
+        <w:t>]_HR</w:t>
+      </w:r>
+      <w:r>
+        <w:t>_filt_1hz</w:t>
+      </w:r>
+      <w:r>
+        <w:t xml:space="preserve"> i.e., </w:t>
       </w:r>
       <w:r>
         <w:rPr>
@@ -1274,7 +2324,7 @@
         <w:rPr>
           <w:highlight w:val="yellow"/>
         </w:rPr>
-        <w:t>_rmbl</w:t>
+        <w:t>_filt_1hz</w:t>
       </w:r>
     </w:p>
     <w:p>
@@ -1284,6 +2334,23 @@
     </w:p>
     <w:p/>
     <w:p>
+      <w:pPr>
+        <w:rPr>
+          <w:color w:val="FFFFFF" w:themeColor="background1"/>
+        </w:rPr>
+      </w:pPr>
+      <w:bookmarkStart w:id="0" w:name="_GoBack"/>
+      <w:bookmarkEnd w:id="0"/>
+      <w:r>
+        <w:rPr>
+          <w:color w:val="FFFFFF" w:themeColor="background1"/>
+          <w:highlight w:val="red"/>
+        </w:rPr>
+        <w:t>Stop here for now</w:t>
+      </w:r>
+    </w:p>
+    <w:p/>
+    <w:p>
       <w:r>
         <w:t xml:space="preserve">ERPLAB &gt; Utilities &gt; </w:t>
       </w:r>
@@ -1300,8 +2367,13 @@
     <w:p/>
     <w:p>
       <w:r>
-        <w:t>For TTL channel select 1 = BloodPulse</w:t>
-      </w:r>
+        <w:t xml:space="preserve">For TTL channel select 1 = </w:t>
+      </w:r>
+      <w:proofErr w:type="spellStart"/>
+      <w:r>
+        <w:t>BloodPulse</w:t>
+      </w:r>
+      <w:proofErr w:type="spellEnd"/>
     </w:p>
     <w:p/>
     <w:p>
@@ -1339,7 +2411,7 @@
                     </pic:cNvPicPr>
                   </pic:nvPicPr>
                   <pic:blipFill>
-                    <a:blip r:embed="rId10">
+                    <a:blip r:embed="rId11">
                       <a:extLst>
                         <a:ext uri="{28A0092B-C50C-407E-A947-70E740481C1C}">
                           <a14:useLocalDpi xmlns:a14="http://schemas.microsoft.com/office/drawing/2010/main" val="0"/>
@@ -1374,7 +2446,23 @@
     <w:p/>
     <w:p>
       <w:r>
-        <w:t>Name it [task]_[participant id]_HR_inscottl, don’t save it yet, click ok</w:t>
+        <w:t>Name it [task]</w:t>
+      </w:r>
+      <w:proofErr w:type="gramStart"/>
+      <w:r>
+        <w:t>_[</w:t>
+      </w:r>
+      <w:proofErr w:type="gramEnd"/>
+      <w:r>
+        <w:t>participant id]_</w:t>
+      </w:r>
+      <w:proofErr w:type="spellStart"/>
+      <w:r>
+        <w:t>HR_inscottl</w:t>
+      </w:r>
+      <w:proofErr w:type="spellEnd"/>
+      <w:r>
+        <w:t>, don’t save it yet, click ok</w:t>
       </w:r>
     </w:p>
     <w:p/>
@@ -1401,7 +2489,7 @@
                     </pic:cNvPicPr>
                   </pic:nvPicPr>
                   <pic:blipFill>
-                    <a:blip r:embed="rId11">
+                    <a:blip r:embed="rId12">
                       <a:extLst>
                         <a:ext uri="{28A0092B-C50C-407E-A947-70E740481C1C}">
                           <a14:useLocalDpi xmlns:a14="http://schemas.microsoft.com/office/drawing/2010/main" val="0"/>
@@ -1469,7 +2557,7 @@
                     </pic:cNvPicPr>
                   </pic:nvPicPr>
                   <pic:blipFill>
-                    <a:blip r:embed="rId12">
+                    <a:blip r:embed="rId13">
                       <a:extLst>
                         <a:ext uri="{28A0092B-C50C-407E-A947-70E740481C1C}">
                           <a14:useLocalDpi xmlns:a14="http://schemas.microsoft.com/office/drawing/2010/main" val="0"/>
@@ -1510,150 +2598,21 @@
     <w:p/>
     <w:p>
       <w:r>
-        <w:t>Take a screen shot of a typical frame of HR data by pressing command + shift + 4 then the space bar on the keyboard, then click the heart rate image. This will generate a desktop icon like this:</w:t>
-      </w:r>
-    </w:p>
-    <w:p/>
-    <w:p>
-      <w:r>
-        <w:rPr>
-          <w:noProof/>
-        </w:rPr>
-        <w:drawing>
-          <wp:inline distT="0" distB="0" distL="0" distR="0" wp14:anchorId="3312787A" wp14:editId="5847D23E">
-            <wp:extent cx="1689100" cy="1498600"/>
-            <wp:effectExtent l="0" t="0" r="12700" b="0"/>
-            <wp:docPr id="17" name="Picture 17"/>
-            <wp:cNvGraphicFramePr>
-              <a:graphicFrameLocks xmlns:a="http://schemas.openxmlformats.org/drawingml/2006/main" noChangeAspect="1"/>
-            </wp:cNvGraphicFramePr>
-            <a:graphic xmlns:a="http://schemas.openxmlformats.org/drawingml/2006/main">
-              <a:graphicData uri="http://schemas.openxmlformats.org/drawingml/2006/picture">
-                <pic:pic xmlns:pic="http://schemas.openxmlformats.org/drawingml/2006/picture">
-                  <pic:nvPicPr>
-                    <pic:cNvPr id="17" name="Screen Shot 2017-10-03 at 3.27.10 PM.png"/>
-                    <pic:cNvPicPr/>
-                  </pic:nvPicPr>
-                  <pic:blipFill>
-                    <a:blip r:embed="rId13">
-                      <a:extLst>
-                        <a:ext uri="{28A0092B-C50C-407E-A947-70E740481C1C}">
-                          <a14:useLocalDpi xmlns:a14="http://schemas.microsoft.com/office/drawing/2010/main" val="0"/>
-                        </a:ext>
-                      </a:extLst>
-                    </a:blip>
-                    <a:stretch>
-                      <a:fillRect/>
-                    </a:stretch>
-                  </pic:blipFill>
-                  <pic:spPr>
-                    <a:xfrm>
-                      <a:off x="0" y="0"/>
-                      <a:ext cx="1689100" cy="1498600"/>
-                    </a:xfrm>
-                    <a:prstGeom prst="rect">
-                      <a:avLst/>
-                    </a:prstGeom>
-                  </pic:spPr>
-                </pic:pic>
-              </a:graphicData>
-            </a:graphic>
-          </wp:inline>
-        </w:drawing>
-      </w:r>
-    </w:p>
-    <w:p/>
-    <w:p>
-      <w:r>
-        <w:t>Click the icon to select it, then click space to rename it, change the name to the [task]_[participant id] e.g., eDT_calm_663</w:t>
-      </w:r>
-    </w:p>
-    <w:p/>
-    <w:p>
-      <w:r>
-        <w:rPr>
-          <w:noProof/>
-        </w:rPr>
-        <w:drawing>
-          <wp:inline distT="0" distB="0" distL="0" distR="0" wp14:anchorId="547F2F10" wp14:editId="3C1E785A">
-            <wp:extent cx="1397000" cy="1308100"/>
-            <wp:effectExtent l="0" t="0" r="0" b="12700"/>
-            <wp:docPr id="18" name="Picture 18"/>
-            <wp:cNvGraphicFramePr>
-              <a:graphicFrameLocks xmlns:a="http://schemas.openxmlformats.org/drawingml/2006/main" noChangeAspect="1"/>
-            </wp:cNvGraphicFramePr>
-            <a:graphic xmlns:a="http://schemas.openxmlformats.org/drawingml/2006/main">
-              <a:graphicData uri="http://schemas.openxmlformats.org/drawingml/2006/picture">
-                <pic:pic xmlns:pic="http://schemas.openxmlformats.org/drawingml/2006/picture">
-                  <pic:nvPicPr>
-                    <pic:cNvPr id="18" name="Screen Shot 2017-10-03 at 3.29.42 PM.png"/>
-                    <pic:cNvPicPr/>
-                  </pic:nvPicPr>
-                  <pic:blipFill>
-                    <a:blip r:embed="rId14">
-                      <a:extLst>
-                        <a:ext uri="{28A0092B-C50C-407E-A947-70E740481C1C}">
-                          <a14:useLocalDpi xmlns:a14="http://schemas.microsoft.com/office/drawing/2010/main" val="0"/>
-                        </a:ext>
-                      </a:extLst>
-                    </a:blip>
-                    <a:stretch>
-                      <a:fillRect/>
-                    </a:stretch>
-                  </pic:blipFill>
-                  <pic:spPr>
-                    <a:xfrm>
-                      <a:off x="0" y="0"/>
-                      <a:ext cx="1397000" cy="1308100"/>
-                    </a:xfrm>
-                    <a:prstGeom prst="rect">
-                      <a:avLst/>
-                    </a:prstGeom>
-                  </pic:spPr>
-                </pic:pic>
-              </a:graphicData>
-            </a:graphic>
-          </wp:inline>
-        </w:drawing>
-      </w:r>
-    </w:p>
-    <w:p/>
-    <w:p>
-      <w:pPr>
-        <w:rPr>
-          <w:sz w:val="20"/>
-          <w:szCs w:val="20"/>
-        </w:rPr>
-      </w:pPr>
-      <w:r>
-        <w:t xml:space="preserve">drag and drop the icon to the participants folder e.g., </w:t>
-      </w:r>
-      <w:r>
-        <w:rPr>
-          <w:sz w:val="20"/>
-          <w:szCs w:val="20"/>
-        </w:rPr>
-        <w:t>REDWOOD/Blackbird/Intern Folder/ERP/160907-/eDT_calm/</w:t>
-      </w:r>
-      <w:r>
-        <w:rPr>
-          <w:sz w:val="20"/>
-          <w:szCs w:val="20"/>
-        </w:rPr>
-        <w:t>663</w:t>
-      </w:r>
-    </w:p>
-    <w:p/>
-    <w:p>
-      <w:r>
-        <w:t>close the plot</w:t>
-      </w:r>
-    </w:p>
-    <w:p/>
-    <w:p>
-      <w:r>
-        <w:t>ERPLAB &gt; Eventlist &gt; Create EEG Eventlist</w:t>
-      </w:r>
+        <w:t xml:space="preserve">ERPLAB &gt; </w:t>
+      </w:r>
+      <w:proofErr w:type="spellStart"/>
+      <w:r>
+        <w:t>Eventlist</w:t>
+      </w:r>
+      <w:proofErr w:type="spellEnd"/>
+      <w:r>
+        <w:t xml:space="preserve"> &gt; Create EEG </w:t>
+      </w:r>
+      <w:proofErr w:type="spellStart"/>
+      <w:r>
+        <w:t>Eventlist</w:t>
+      </w:r>
+      <w:proofErr w:type="spellEnd"/>
     </w:p>
     <w:p/>
     <w:p>
@@ -1685,7 +2644,7 @@
                     </pic:cNvPicPr>
                   </pic:nvPicPr>
                   <pic:blipFill>
-                    <a:blip r:embed="rId15">
+                    <a:blip r:embed="rId14">
                       <a:extLst>
                         <a:ext uri="{28A0092B-C50C-407E-A947-70E740481C1C}">
                           <a14:useLocalDpi xmlns:a14="http://schemas.microsoft.com/office/drawing/2010/main" val="0"/>
@@ -1747,7 +2706,7 @@
                     </pic:cNvPicPr>
                   </pic:nvPicPr>
                   <pic:blipFill>
-                    <a:blip r:embed="rId16">
+                    <a:blip r:embed="rId15">
                       <a:extLst>
                         <a:ext uri="{28A0092B-C50C-407E-A947-70E740481C1C}">
                           <a14:useLocalDpi xmlns:a14="http://schemas.microsoft.com/office/drawing/2010/main" val="0"/>
@@ -1782,8 +2741,21 @@
     <w:p/>
     <w:p>
       <w:r>
-        <w:t>Then name it [task]_[participant id]_HR_inscottle_elist</w:t>
-      </w:r>
+        <w:t>Then name it [task]</w:t>
+      </w:r>
+      <w:proofErr w:type="gramStart"/>
+      <w:r>
+        <w:t>_[</w:t>
+      </w:r>
+      <w:proofErr w:type="gramEnd"/>
+      <w:r>
+        <w:t>participant id]_</w:t>
+      </w:r>
+      <w:proofErr w:type="spellStart"/>
+      <w:r>
+        <w:t>HR_inscottle_elist</w:t>
+      </w:r>
+      <w:proofErr w:type="spellEnd"/>
     </w:p>
     <w:p/>
     <w:p>
@@ -1793,13 +2765,26 @@
     </w:p>
     <w:p>
       <w:r>
-        <w:t>Name after [task]_[</w:t>
-      </w:r>
+        <w:t>Name after [task]</w:t>
+      </w:r>
+      <w:proofErr w:type="gramStart"/>
+      <w:r>
+        <w:t>_[</w:t>
+      </w:r>
+      <w:proofErr w:type="gramEnd"/>
       <w:r>
         <w:t>participant id</w:t>
       </w:r>
       <w:r>
-        <w:t xml:space="preserve">]_HR_rmbl i.e., </w:t>
+        <w:t>]_</w:t>
+      </w:r>
+      <w:proofErr w:type="spellStart"/>
+      <w:r>
+        <w:t>HR_rmbl</w:t>
+      </w:r>
+      <w:proofErr w:type="spellEnd"/>
+      <w:r>
+        <w:t xml:space="preserve"> i.e., </w:t>
       </w:r>
       <w:r>
         <w:rPr>
@@ -1840,18 +2825,42 @@
     <w:p/>
     <w:p>
       <w:r>
-        <w:t>ERPLAB &gt; EventList &gt; Export EEG EVENTLIST to text file</w:t>
-      </w:r>
-    </w:p>
-    <w:p/>
-    <w:p>
-      <w:r>
-        <w:t>Name after [task]_[participant id]_beatlist.txt</w:t>
-      </w:r>
-    </w:p>
-    <w:p>
-      <w:r>
-        <w:t>In finder, navigate to your beatlist, right click &gt; open with &gt; Microsoft excel</w:t>
+        <w:t xml:space="preserve">ERPLAB &gt; </w:t>
+      </w:r>
+      <w:proofErr w:type="spellStart"/>
+      <w:r>
+        <w:t>EventList</w:t>
+      </w:r>
+      <w:proofErr w:type="spellEnd"/>
+      <w:r>
+        <w:t xml:space="preserve"> &gt; Export EEG EVENTLIST to text file</w:t>
+      </w:r>
+    </w:p>
+    <w:p/>
+    <w:p>
+      <w:r>
+        <w:t>Name after [task]</w:t>
+      </w:r>
+      <w:proofErr w:type="gramStart"/>
+      <w:r>
+        <w:t>_[</w:t>
+      </w:r>
+      <w:proofErr w:type="gramEnd"/>
+      <w:r>
+        <w:t>participant id]_beatlist.txt</w:t>
+      </w:r>
+    </w:p>
+    <w:p>
+      <w:r>
+        <w:t xml:space="preserve">In finder, navigate to your </w:t>
+      </w:r>
+      <w:proofErr w:type="spellStart"/>
+      <w:r>
+        <w:t>beatlist</w:t>
+      </w:r>
+      <w:proofErr w:type="spellEnd"/>
+      <w:r>
+        <w:t>, right click &gt; open with &gt; Microsoft excel</w:t>
       </w:r>
     </w:p>
     <w:p/>
@@ -1879,6 +2888,77 @@
                 <pic:pic xmlns:pic="http://schemas.openxmlformats.org/drawingml/2006/picture">
                   <pic:nvPicPr>
                     <pic:cNvPr id="0" name="Picture 6" descr="../../Desktop/Screen%20Shot%202017-10-02%20at%201.49.36%20PM.png"/>
+                    <pic:cNvPicPr>
+                      <a:picLocks noChangeAspect="1" noChangeArrowheads="1"/>
+                    </pic:cNvPicPr>
+                  </pic:nvPicPr>
+                  <pic:blipFill>
+                    <a:blip r:embed="rId16">
+                      <a:extLst>
+                        <a:ext uri="{28A0092B-C50C-407E-A947-70E740481C1C}">
+                          <a14:useLocalDpi xmlns:a14="http://schemas.microsoft.com/office/drawing/2010/main" val="0"/>
+                        </a:ext>
+                      </a:extLst>
+                    </a:blip>
+                    <a:srcRect/>
+                    <a:stretch>
+                      <a:fillRect/>
+                    </a:stretch>
+                  </pic:blipFill>
+                  <pic:spPr bwMode="auto">
+                    <a:xfrm>
+                      <a:off x="0" y="0"/>
+                      <a:ext cx="5943600" cy="3505200"/>
+                    </a:xfrm>
+                    <a:prstGeom prst="rect">
+                      <a:avLst/>
+                    </a:prstGeom>
+                    <a:noFill/>
+                    <a:ln>
+                      <a:noFill/>
+                    </a:ln>
+                  </pic:spPr>
+                </pic:pic>
+              </a:graphicData>
+            </a:graphic>
+          </wp:inline>
+        </w:drawing>
+      </w:r>
+    </w:p>
+    <w:p/>
+    <w:p>
+      <w:r>
+        <w:t xml:space="preserve">delete columns so only the </w:t>
+      </w:r>
+      <w:r>
+        <w:t>column</w:t>
+      </w:r>
+      <w:r>
+        <w:t xml:space="preserve"> </w:t>
+      </w:r>
+      <w:r>
+        <w:t>where row 21 is “onset” is left</w:t>
+      </w:r>
+    </w:p>
+    <w:p/>
+    <w:p>
+      <w:r>
+        <w:rPr>
+          <w:noProof/>
+        </w:rPr>
+        <w:drawing>
+          <wp:inline distT="0" distB="0" distL="0" distR="0" wp14:anchorId="116A591C" wp14:editId="1D06DA63">
+            <wp:extent cx="5943600" cy="3505200"/>
+            <wp:effectExtent l="0" t="0" r="0" b="0"/>
+            <wp:docPr id="12" name="Picture 12" descr="../../Desktop/Screen%20Shot%202017-10-02%20at%201.50.51%20PM.png"/>
+            <wp:cNvGraphicFramePr>
+              <a:graphicFrameLocks xmlns:a="http://schemas.openxmlformats.org/drawingml/2006/main" noChangeAspect="1"/>
+            </wp:cNvGraphicFramePr>
+            <a:graphic xmlns:a="http://schemas.openxmlformats.org/drawingml/2006/main">
+              <a:graphicData uri="http://schemas.openxmlformats.org/drawingml/2006/picture">
+                <pic:pic xmlns:pic="http://schemas.openxmlformats.org/drawingml/2006/picture">
+                  <pic:nvPicPr>
+                    <pic:cNvPr id="0" name="Picture 7" descr="../../Desktop/Screen%20Shot%202017-10-02%20at%201.50.51%20PM.png"/>
                     <pic:cNvPicPr>
                       <a:picLocks noChangeAspect="1" noChangeArrowheads="1"/>
                     </pic:cNvPicPr>
@@ -1919,16 +2999,7 @@
     <w:p/>
     <w:p>
       <w:r>
-        <w:t xml:space="preserve">delete columns so only the </w:t>
-      </w:r>
-      <w:r>
-        <w:t>column</w:t>
-      </w:r>
-      <w:r>
-        <w:t xml:space="preserve"> </w:t>
-      </w:r>
-      <w:r>
-        <w:t>where row 21 is “onset” is left</w:t>
+        <w:t>delete rows 1 – 23 (so it starts with the first numeric row)</w:t>
       </w:r>
     </w:p>
     <w:p/>
@@ -1938,10 +3009,10 @@
           <w:noProof/>
         </w:rPr>
         <w:drawing>
-          <wp:inline distT="0" distB="0" distL="0" distR="0" wp14:anchorId="116A591C" wp14:editId="1D06DA63">
+          <wp:inline distT="0" distB="0" distL="0" distR="0" wp14:anchorId="73816CDE" wp14:editId="66A468A4">
             <wp:extent cx="5943600" cy="3505200"/>
             <wp:effectExtent l="0" t="0" r="0" b="0"/>
-            <wp:docPr id="12" name="Picture 12" descr="../../Desktop/Screen%20Shot%202017-10-02%20at%201.50.51%20PM.png"/>
+            <wp:docPr id="13" name="Picture 13" descr="../../Desktop/Screen%20Shot%202017-10-02%20at%201.51.22%20PM.png"/>
             <wp:cNvGraphicFramePr>
               <a:graphicFrameLocks xmlns:a="http://schemas.openxmlformats.org/drawingml/2006/main" noChangeAspect="1"/>
             </wp:cNvGraphicFramePr>
@@ -1949,7 +3020,7 @@
               <a:graphicData uri="http://schemas.openxmlformats.org/drawingml/2006/picture">
                 <pic:pic xmlns:pic="http://schemas.openxmlformats.org/drawingml/2006/picture">
                   <pic:nvPicPr>
-                    <pic:cNvPr id="0" name="Picture 7" descr="../../Desktop/Screen%20Shot%202017-10-02%20at%201.50.51%20PM.png"/>
+                    <pic:cNvPr id="0" name="Picture 8" descr="../../Desktop/Screen%20Shot%202017-10-02%20at%201.51.22%20PM.png"/>
                     <pic:cNvPicPr>
                       <a:picLocks noChangeAspect="1" noChangeArrowheads="1"/>
                     </pic:cNvPicPr>
@@ -1990,7 +3061,40 @@
     <w:p/>
     <w:p>
       <w:r>
-        <w:t>delete rows 1 – 23 (so it starts with the first numeric row)</w:t>
+        <w:t>File &gt; Save As…</w:t>
+      </w:r>
+    </w:p>
+    <w:p/>
+    <w:p>
+      <w:r>
+        <w:t>Save as [task]</w:t>
+      </w:r>
+      <w:proofErr w:type="gramStart"/>
+      <w:r>
+        <w:t>_[</w:t>
+      </w:r>
+      <w:proofErr w:type="gramEnd"/>
+      <w:r>
+        <w:t>participant id]</w:t>
+      </w:r>
+      <w:r>
+        <w:t xml:space="preserve"> </w:t>
+      </w:r>
+      <w:r>
+        <w:t>_</w:t>
+      </w:r>
+      <w:proofErr w:type="spellStart"/>
+      <w:r>
+        <w:t>beatlist</w:t>
+      </w:r>
+      <w:r>
+        <w:t>_simple</w:t>
+      </w:r>
+      <w:proofErr w:type="spellEnd"/>
+    </w:p>
+    <w:p>
+      <w:r>
+        <w:t>File Format should be tab delimited text (.txt)</w:t>
       </w:r>
     </w:p>
     <w:p/>
@@ -2000,10 +3104,10 @@
           <w:noProof/>
         </w:rPr>
         <w:drawing>
-          <wp:inline distT="0" distB="0" distL="0" distR="0" wp14:anchorId="73816CDE" wp14:editId="66A468A4">
+          <wp:inline distT="0" distB="0" distL="0" distR="0" wp14:anchorId="32D029F9" wp14:editId="27EA7217">
             <wp:extent cx="5943600" cy="3505200"/>
             <wp:effectExtent l="0" t="0" r="0" b="0"/>
-            <wp:docPr id="13" name="Picture 13" descr="../../Desktop/Screen%20Shot%202017-10-02%20at%201.51.22%20PM.png"/>
+            <wp:docPr id="14" name="Picture 14" descr="../../Desktop/Screen%20Shot%202017-10-02%20at%201.52.33%20PM.png"/>
             <wp:cNvGraphicFramePr>
               <a:graphicFrameLocks xmlns:a="http://schemas.openxmlformats.org/drawingml/2006/main" noChangeAspect="1"/>
             </wp:cNvGraphicFramePr>
@@ -2011,7 +3115,7 @@
               <a:graphicData uri="http://schemas.openxmlformats.org/drawingml/2006/picture">
                 <pic:pic xmlns:pic="http://schemas.openxmlformats.org/drawingml/2006/picture">
                   <pic:nvPicPr>
-                    <pic:cNvPr id="0" name="Picture 8" descr="../../Desktop/Screen%20Shot%202017-10-02%20at%201.51.22%20PM.png"/>
+                    <pic:cNvPr id="0" name="Picture 9" descr="../../Desktop/Screen%20Shot%202017-10-02%20at%201.52.33%20PM.png"/>
                     <pic:cNvPicPr>
                       <a:picLocks noChangeAspect="1" noChangeArrowheads="1"/>
                     </pic:cNvPicPr>
@@ -2052,89 +3156,15 @@
     <w:p/>
     <w:p>
       <w:r>
-        <w:t>File &gt; Save As…</w:t>
-      </w:r>
-    </w:p>
-    <w:p/>
-    <w:p>
-      <w:r>
-        <w:t>Save as [task]_[participant id]</w:t>
-      </w:r>
-      <w:r>
-        <w:t xml:space="preserve"> </w:t>
-      </w:r>
-      <w:r>
-        <w:t>_beatlist</w:t>
-      </w:r>
-      <w:r>
-        <w:t>_simple</w:t>
-      </w:r>
-    </w:p>
-    <w:p>
-      <w:r>
-        <w:t>File Format should be tab delimited text (.txt)</w:t>
-      </w:r>
-    </w:p>
-    <w:p/>
-    <w:p>
-      <w:r>
-        <w:rPr>
-          <w:noProof/>
-        </w:rPr>
-        <w:drawing>
-          <wp:inline distT="0" distB="0" distL="0" distR="0" wp14:anchorId="32D029F9" wp14:editId="27EA7217">
-            <wp:extent cx="5943600" cy="3505200"/>
-            <wp:effectExtent l="0" t="0" r="0" b="0"/>
-            <wp:docPr id="14" name="Picture 14" descr="../../Desktop/Screen%20Shot%202017-10-02%20at%201.52.33%20PM.png"/>
-            <wp:cNvGraphicFramePr>
-              <a:graphicFrameLocks xmlns:a="http://schemas.openxmlformats.org/drawingml/2006/main" noChangeAspect="1"/>
-            </wp:cNvGraphicFramePr>
-            <a:graphic xmlns:a="http://schemas.openxmlformats.org/drawingml/2006/main">
-              <a:graphicData uri="http://schemas.openxmlformats.org/drawingml/2006/picture">
-                <pic:pic xmlns:pic="http://schemas.openxmlformats.org/drawingml/2006/picture">
-                  <pic:nvPicPr>
-                    <pic:cNvPr id="0" name="Picture 9" descr="../../Desktop/Screen%20Shot%202017-10-02%20at%201.52.33%20PM.png"/>
-                    <pic:cNvPicPr>
-                      <a:picLocks noChangeAspect="1" noChangeArrowheads="1"/>
-                    </pic:cNvPicPr>
-                  </pic:nvPicPr>
-                  <pic:blipFill>
-                    <a:blip r:embed="rId20">
-                      <a:extLst>
-                        <a:ext uri="{28A0092B-C50C-407E-A947-70E740481C1C}">
-                          <a14:useLocalDpi xmlns:a14="http://schemas.microsoft.com/office/drawing/2010/main" val="0"/>
-                        </a:ext>
-                      </a:extLst>
-                    </a:blip>
-                    <a:srcRect/>
-                    <a:stretch>
-                      <a:fillRect/>
-                    </a:stretch>
-                  </pic:blipFill>
-                  <pic:spPr bwMode="auto">
-                    <a:xfrm>
-                      <a:off x="0" y="0"/>
-                      <a:ext cx="5943600" cy="3505200"/>
-                    </a:xfrm>
-                    <a:prstGeom prst="rect">
-                      <a:avLst/>
-                    </a:prstGeom>
-                    <a:noFill/>
-                    <a:ln>
-                      <a:noFill/>
-                    </a:ln>
-                  </pic:spPr>
-                </pic:pic>
-              </a:graphicData>
-            </a:graphic>
-          </wp:inline>
-        </w:drawing>
-      </w:r>
-    </w:p>
-    <w:p/>
-    <w:p>
-      <w:r>
-        <w:t>in gHRV under Heart rate data click “Load…”</w:t>
+        <w:t xml:space="preserve">in </w:t>
+      </w:r>
+      <w:proofErr w:type="spellStart"/>
+      <w:r>
+        <w:t>gHRV</w:t>
+      </w:r>
+      <w:proofErr w:type="spellEnd"/>
+      <w:r>
+        <w:t xml:space="preserve"> under Heart rate data click “Load…”</w:t>
       </w:r>
     </w:p>
     <w:p/>
@@ -2161,7 +3191,7 @@
                     </pic:cNvPicPr>
                   </pic:nvPicPr>
                   <pic:blipFill>
-                    <a:blip r:embed="rId21">
+                    <a:blip r:embed="rId20">
                       <a:extLst>
                         <a:ext uri="{28A0092B-C50C-407E-A947-70E740481C1C}">
                           <a14:useLocalDpi xmlns:a14="http://schemas.microsoft.com/office/drawing/2010/main" val="0"/>
@@ -2196,11 +3226,16 @@
     <w:p/>
     <w:p>
       <w:r>
-        <w:t>select your beatlist</w:t>
+        <w:t xml:space="preserve">select your </w:t>
+      </w:r>
+      <w:proofErr w:type="spellStart"/>
+      <w:r>
+        <w:t>beatlist</w:t>
       </w:r>
       <w:r>
         <w:t>_simple</w:t>
       </w:r>
+      <w:proofErr w:type="spellEnd"/>
       <w:r>
         <w:t xml:space="preserve"> file and click “open”</w:t>
       </w:r>
@@ -2263,7 +3298,7 @@
                     <pic:cNvPicPr/>
                   </pic:nvPicPr>
                   <pic:blipFill>
-                    <a:blip r:embed="rId22">
+                    <a:blip r:embed="rId21">
                       <a:extLst>
                         <a:ext uri="{28A0092B-C50C-407E-A947-70E740481C1C}">
                           <a14:useLocalDpi xmlns:a14="http://schemas.microsoft.com/office/drawing/2010/main" val="0"/>
@@ -2299,23 +3334,38 @@
     <w:p/>
     <w:p>
       <w:r>
-        <w:t>Name [task]_[participant id]_</w:t>
+        <w:t>Name [task]</w:t>
+      </w:r>
+      <w:proofErr w:type="gramStart"/>
+      <w:r>
+        <w:t>_[</w:t>
+      </w:r>
+      <w:proofErr w:type="gramEnd"/>
+      <w:r>
+        <w:t>participant id]_</w:t>
       </w:r>
       <w:r>
         <w:t xml:space="preserve"> </w:t>
       </w:r>
-      <w:r>
-        <w:t>beatlist_</w:t>
+      <w:proofErr w:type="spellStart"/>
+      <w:r>
+        <w:t>beatlist</w:t>
+      </w:r>
+      <w:proofErr w:type="spellEnd"/>
+      <w:r>
+        <w:t>_</w:t>
       </w:r>
       <w:r>
         <w:t xml:space="preserve"> </w:t>
       </w:r>
+      <w:proofErr w:type="spellStart"/>
       <w:r>
         <w:t>simple_</w:t>
       </w:r>
       <w:r>
         <w:t>report</w:t>
       </w:r>
+      <w:proofErr w:type="spellEnd"/>
     </w:p>
     <w:p/>
     <w:p>
@@ -2325,13 +3375,19 @@
       <w:r>
         <w:t>… probably the beat locations but maybe the RRs or both</w:t>
       </w:r>
-      <w:bookmarkStart w:id="0" w:name="_GoBack"/>
-      <w:bookmarkEnd w:id="0"/>
-    </w:p>
-    <w:p/>
-    <w:p>
-      <w:r>
-        <w:t>close eeglab and repeat for next participant</w:t>
+    </w:p>
+    <w:p/>
+    <w:p>
+      <w:r>
+        <w:t xml:space="preserve">close </w:t>
+      </w:r>
+      <w:proofErr w:type="spellStart"/>
+      <w:r>
+        <w:t>eeglab</w:t>
+      </w:r>
+      <w:proofErr w:type="spellEnd"/>
+      <w:r>
+        <w:t xml:space="preserve"> and repeat for next participant</w:t>
       </w:r>
     </w:p>
     <w:sectPr>

</xml_diff>